<commit_message>
cac van de ve git
</commit_message>
<xml_diff>
--- a/git/các vấn đề khi làm việc với git.docx
+++ b/git/các vấn đề khi làm việc với git.docx
@@ -66,6 +66,16 @@
           <w:shd w:val="clear" w:color="auto" w:fill="F7F7F7"/>
         </w:rPr>
         <w:t>–</w:t>
+      </w:r>
+      <w:r>
+        <w:rPr>
+          <w:rFonts w:ascii="Consolas" w:hAnsi="Consolas"/>
+          <w:b/>
+          <w:i/>
+          <w:color w:val="333333"/>
+          <w:shd w:val="clear" w:color="auto" w:fill="F7F7F7"/>
+        </w:rPr>
+        <w:t>-</w:t>
       </w:r>
       <w:r>
         <w:rPr>
@@ -679,13 +689,2769 @@
     </w:p>
     <w:p>
       <w:pPr>
-        <w:spacing w:before="100" w:beforeAutospacing="1" w:after="100" w:afterAutospacing="1" w:line="240" w:lineRule="auto"/>
-        <w:outlineLvl w:val="1"/>
         <w:rPr>
           <w:rFonts w:ascii="Times New Roman" w:eastAsia="Times New Roman" w:hAnsi="Times New Roman" w:cs="Times New Roman"/>
           <w:bCs/>
           <w:sz w:val="20"/>
           <w:szCs w:val="20"/>
+        </w:rPr>
+      </w:pPr>
+      <w:r>
+        <w:rPr>
+          <w:rFonts w:ascii="Times New Roman" w:eastAsia="Times New Roman" w:hAnsi="Times New Roman" w:cs="Times New Roman"/>
+          <w:bCs/>
+          <w:sz w:val="20"/>
+          <w:szCs w:val="20"/>
+        </w:rPr>
+        <w:br w:type="page"/>
+      </w:r>
+    </w:p>
+    <w:p>
+      <w:pPr>
+        <w:spacing w:before="100" w:beforeAutospacing="1" w:after="100" w:afterAutospacing="1" w:line="240" w:lineRule="auto"/>
+        <w:outlineLvl w:val="1"/>
+        <w:rPr>
+          <w:rFonts w:ascii="Times New Roman" w:eastAsia="Times New Roman" w:hAnsi="Times New Roman" w:cs="Times New Roman"/>
+          <w:b/>
+          <w:bCs/>
+          <w:sz w:val="20"/>
+          <w:szCs w:val="20"/>
+        </w:rPr>
+      </w:pPr>
+      <w:r>
+        <w:rPr>
+          <w:rFonts w:ascii="Times New Roman" w:eastAsia="Times New Roman" w:hAnsi="Times New Roman" w:cs="Times New Roman"/>
+          <w:b/>
+          <w:bCs/>
+          <w:sz w:val="20"/>
+          <w:szCs w:val="20"/>
+        </w:rPr>
+        <w:lastRenderedPageBreak/>
+        <w:t xml:space="preserve">Xoa tập tin khỏi thư mục theo dõi </w:t>
+      </w:r>
+    </w:p>
+    <w:p>
+      <w:pPr>
+        <w:spacing w:before="100" w:beforeAutospacing="1" w:after="100" w:afterAutospacing="1" w:line="240" w:lineRule="auto"/>
+        <w:outlineLvl w:val="1"/>
+        <w:rPr>
+          <w:rFonts w:ascii="Times New Roman" w:eastAsia="Times New Roman" w:hAnsi="Times New Roman" w:cs="Times New Roman"/>
+          <w:bCs/>
+          <w:sz w:val="20"/>
+          <w:szCs w:val="20"/>
+        </w:rPr>
+      </w:pPr>
+      <w:r>
+        <w:rPr>
+          <w:rFonts w:ascii="Times New Roman" w:eastAsia="Times New Roman" w:hAnsi="Times New Roman" w:cs="Times New Roman"/>
+          <w:bCs/>
+          <w:sz w:val="20"/>
+          <w:szCs w:val="20"/>
+        </w:rPr>
+        <w:t>Git rm –cached &lt;ten file &gt;</w:t>
+      </w:r>
+    </w:p>
+    <w:p>
+      <w:pPr>
+        <w:spacing w:before="100" w:beforeAutospacing="1" w:after="100" w:afterAutospacing="1" w:line="240" w:lineRule="auto"/>
+        <w:outlineLvl w:val="1"/>
+        <w:rPr>
+          <w:rFonts w:ascii="Times New Roman" w:eastAsia="Times New Roman" w:hAnsi="Times New Roman" w:cs="Times New Roman"/>
+          <w:b/>
+          <w:bCs/>
+          <w:sz w:val="20"/>
+          <w:szCs w:val="20"/>
+        </w:rPr>
+      </w:pPr>
+      <w:r>
+        <w:rPr>
+          <w:rFonts w:ascii="Times New Roman" w:eastAsia="Times New Roman" w:hAnsi="Times New Roman" w:cs="Times New Roman"/>
+          <w:b/>
+          <w:bCs/>
+          <w:sz w:val="20"/>
+          <w:szCs w:val="20"/>
+        </w:rPr>
+        <w:t>Loại bỏ tập tin sau khi thực hiện git add .</w:t>
+      </w:r>
+    </w:p>
+    <w:p>
+      <w:pPr>
+        <w:spacing w:before="100" w:beforeAutospacing="1" w:after="100" w:afterAutospacing="1" w:line="240" w:lineRule="auto"/>
+        <w:outlineLvl w:val="1"/>
+        <w:rPr>
+          <w:rFonts w:ascii="Times New Roman" w:eastAsia="Times New Roman" w:hAnsi="Times New Roman" w:cs="Times New Roman"/>
+          <w:bCs/>
+          <w:sz w:val="20"/>
+          <w:szCs w:val="20"/>
+        </w:rPr>
+      </w:pPr>
+      <w:r>
+        <w:rPr>
+          <w:rFonts w:ascii="Times New Roman" w:eastAsia="Times New Roman" w:hAnsi="Times New Roman" w:cs="Times New Roman"/>
+          <w:bCs/>
+          <w:sz w:val="20"/>
+          <w:szCs w:val="20"/>
+        </w:rPr>
+        <w:t>Git reset HEAD &lt;ten file &gt;</w:t>
+      </w:r>
+    </w:p>
+    <w:p>
+      <w:pPr>
+        <w:spacing w:before="100" w:beforeAutospacing="1" w:after="100" w:afterAutospacing="1" w:line="240" w:lineRule="auto"/>
+        <w:outlineLvl w:val="1"/>
+        <w:rPr>
+          <w:rFonts w:ascii="Times New Roman" w:eastAsia="Times New Roman" w:hAnsi="Times New Roman" w:cs="Times New Roman"/>
+          <w:b/>
+          <w:bCs/>
+          <w:sz w:val="20"/>
+          <w:szCs w:val="20"/>
+        </w:rPr>
+      </w:pPr>
+      <w:r>
+        <w:rPr>
+          <w:rFonts w:ascii="Times New Roman" w:eastAsia="Times New Roman" w:hAnsi="Times New Roman" w:cs="Times New Roman"/>
+          <w:b/>
+          <w:bCs/>
+          <w:sz w:val="20"/>
+          <w:szCs w:val="20"/>
+        </w:rPr>
+        <w:t xml:space="preserve">Cấu hình cách viết tắt trong git </w:t>
+      </w:r>
+    </w:p>
+    <w:p>
+      <w:pPr>
+        <w:spacing w:before="100" w:beforeAutospacing="1" w:after="100" w:afterAutospacing="1" w:line="240" w:lineRule="auto"/>
+        <w:outlineLvl w:val="1"/>
+        <w:rPr>
+          <w:rFonts w:ascii="Times New Roman" w:eastAsia="Times New Roman" w:hAnsi="Times New Roman" w:cs="Times New Roman"/>
+          <w:bCs/>
+          <w:sz w:val="20"/>
+          <w:szCs w:val="20"/>
+        </w:rPr>
+      </w:pPr>
+      <w:r>
+        <w:rPr>
+          <w:rFonts w:ascii="Times New Roman" w:eastAsia="Times New Roman" w:hAnsi="Times New Roman" w:cs="Times New Roman"/>
+          <w:bCs/>
+          <w:sz w:val="20"/>
+          <w:szCs w:val="20"/>
+        </w:rPr>
+        <w:t>$ git config --global alias.co checkout</w:t>
+      </w:r>
+    </w:p>
+    <w:p>
+      <w:pPr>
+        <w:spacing w:before="100" w:beforeAutospacing="1" w:after="100" w:afterAutospacing="1" w:line="240" w:lineRule="auto"/>
+        <w:outlineLvl w:val="1"/>
+        <w:rPr>
+          <w:rFonts w:ascii="Times New Roman" w:eastAsia="Times New Roman" w:hAnsi="Times New Roman" w:cs="Times New Roman"/>
+          <w:bCs/>
+          <w:sz w:val="20"/>
+          <w:szCs w:val="20"/>
+        </w:rPr>
+      </w:pPr>
+      <w:r>
+        <w:rPr>
+          <w:rFonts w:ascii="Times New Roman" w:eastAsia="Times New Roman" w:hAnsi="Times New Roman" w:cs="Times New Roman"/>
+          <w:bCs/>
+          <w:sz w:val="20"/>
+          <w:szCs w:val="20"/>
+        </w:rPr>
+        <w:t>$ git config --global alias.br branch</w:t>
+      </w:r>
+    </w:p>
+    <w:p>
+      <w:pPr>
+        <w:spacing w:before="100" w:beforeAutospacing="1" w:after="100" w:afterAutospacing="1" w:line="240" w:lineRule="auto"/>
+        <w:outlineLvl w:val="1"/>
+        <w:rPr>
+          <w:rFonts w:ascii="Times New Roman" w:eastAsia="Times New Roman" w:hAnsi="Times New Roman" w:cs="Times New Roman"/>
+          <w:bCs/>
+          <w:sz w:val="20"/>
+          <w:szCs w:val="20"/>
+        </w:rPr>
+      </w:pPr>
+      <w:r>
+        <w:rPr>
+          <w:rFonts w:ascii="Times New Roman" w:eastAsia="Times New Roman" w:hAnsi="Times New Roman" w:cs="Times New Roman"/>
+          <w:bCs/>
+          <w:sz w:val="20"/>
+          <w:szCs w:val="20"/>
+        </w:rPr>
+        <w:t>$ git config --global alias.ci commit</w:t>
+      </w:r>
+    </w:p>
+    <w:p>
+      <w:pPr>
+        <w:spacing w:before="100" w:beforeAutospacing="1" w:after="100" w:afterAutospacing="1" w:line="240" w:lineRule="auto"/>
+        <w:outlineLvl w:val="1"/>
+        <w:rPr>
+          <w:rFonts w:ascii="Times New Roman" w:eastAsia="Times New Roman" w:hAnsi="Times New Roman" w:cs="Times New Roman"/>
+          <w:bCs/>
+          <w:sz w:val="20"/>
+          <w:szCs w:val="20"/>
+        </w:rPr>
+      </w:pPr>
+      <w:r>
+        <w:rPr>
+          <w:rFonts w:ascii="Times New Roman" w:eastAsia="Times New Roman" w:hAnsi="Times New Roman" w:cs="Times New Roman"/>
+          <w:bCs/>
+          <w:sz w:val="20"/>
+          <w:szCs w:val="20"/>
+        </w:rPr>
+        <w:t>$ git config --global alias.st status</w:t>
+      </w:r>
+    </w:p>
+    <w:p>
+      <w:pPr>
+        <w:spacing w:before="100" w:beforeAutospacing="1" w:after="100" w:afterAutospacing="1" w:line="240" w:lineRule="auto"/>
+        <w:outlineLvl w:val="1"/>
+        <w:rPr>
+          <w:rFonts w:ascii="Georgia" w:hAnsi="Georgia"/>
+          <w:b/>
+          <w:color w:val="4E443C"/>
+          <w:sz w:val="24"/>
+          <w:szCs w:val="24"/>
+          <w:shd w:val="clear" w:color="auto" w:fill="FCFCFA"/>
+        </w:rPr>
+      </w:pPr>
+      <w:r>
+        <w:rPr>
+          <w:rFonts w:ascii="Georgia" w:hAnsi="Georgia"/>
+          <w:b/>
+          <w:color w:val="4E443C"/>
+          <w:sz w:val="24"/>
+          <w:szCs w:val="24"/>
+          <w:shd w:val="clear" w:color="auto" w:fill="FCFCFA"/>
+        </w:rPr>
+        <w:t>Đ</w:t>
+      </w:r>
+      <w:r>
+        <w:rPr>
+          <w:rFonts w:ascii="Times New Roman" w:hAnsi="Times New Roman" w:cs="Times New Roman"/>
+          <w:b/>
+          <w:color w:val="4E443C"/>
+          <w:sz w:val="24"/>
+          <w:szCs w:val="24"/>
+          <w:shd w:val="clear" w:color="auto" w:fill="FCFCFA"/>
+        </w:rPr>
+        <w:t>ể</w:t>
+      </w:r>
+      <w:r>
+        <w:rPr>
+          <w:rFonts w:ascii="Georgia" w:hAnsi="Georgia"/>
+          <w:b/>
+          <w:color w:val="4E443C"/>
+          <w:sz w:val="24"/>
+          <w:szCs w:val="24"/>
+          <w:shd w:val="clear" w:color="auto" w:fill="FCFCFA"/>
+        </w:rPr>
+        <w:t xml:space="preserve"> bi</w:t>
+      </w:r>
+      <w:r>
+        <w:rPr>
+          <w:rFonts w:ascii="Times New Roman" w:hAnsi="Times New Roman" w:cs="Times New Roman"/>
+          <w:b/>
+          <w:color w:val="4E443C"/>
+          <w:sz w:val="24"/>
+          <w:szCs w:val="24"/>
+          <w:shd w:val="clear" w:color="auto" w:fill="FCFCFA"/>
+        </w:rPr>
+        <w:t>ế</w:t>
+      </w:r>
+      <w:r>
+        <w:rPr>
+          <w:rFonts w:ascii="Georgia" w:hAnsi="Georgia"/>
+          <w:b/>
+          <w:color w:val="4E443C"/>
+          <w:sz w:val="24"/>
+          <w:szCs w:val="24"/>
+          <w:shd w:val="clear" w:color="auto" w:fill="FCFCFA"/>
+        </w:rPr>
+        <w:t>t nhánh nào đã đ</w:t>
+      </w:r>
+      <w:r>
+        <w:rPr>
+          <w:rFonts w:ascii="Times New Roman" w:hAnsi="Times New Roman" w:cs="Times New Roman"/>
+          <w:b/>
+          <w:color w:val="4E443C"/>
+          <w:sz w:val="24"/>
+          <w:szCs w:val="24"/>
+          <w:shd w:val="clear" w:color="auto" w:fill="FCFCFA"/>
+        </w:rPr>
+        <w:t>ượ</w:t>
+      </w:r>
+      <w:r>
+        <w:rPr>
+          <w:rFonts w:ascii="Georgia" w:hAnsi="Georgia"/>
+          <w:b/>
+          <w:color w:val="4E443C"/>
+          <w:sz w:val="24"/>
+          <w:szCs w:val="24"/>
+          <w:shd w:val="clear" w:color="auto" w:fill="FCFCFA"/>
+        </w:rPr>
+        <w:t>c tích h</w:t>
+      </w:r>
+      <w:r>
+        <w:rPr>
+          <w:rFonts w:ascii="Times New Roman" w:hAnsi="Times New Roman" w:cs="Times New Roman"/>
+          <w:b/>
+          <w:color w:val="4E443C"/>
+          <w:sz w:val="24"/>
+          <w:szCs w:val="24"/>
+          <w:shd w:val="clear" w:color="auto" w:fill="FCFCFA"/>
+        </w:rPr>
+        <w:t>ợ</w:t>
+      </w:r>
+      <w:r>
+        <w:rPr>
+          <w:rFonts w:ascii="Georgia" w:hAnsi="Georgia"/>
+          <w:b/>
+          <w:color w:val="4E443C"/>
+          <w:sz w:val="24"/>
+          <w:szCs w:val="24"/>
+          <w:shd w:val="clear" w:color="auto" w:fill="FCFCFA"/>
+        </w:rPr>
+        <w:t>p vào nhánh hi</w:t>
+      </w:r>
+      <w:r>
+        <w:rPr>
+          <w:rFonts w:ascii="Times New Roman" w:hAnsi="Times New Roman" w:cs="Times New Roman"/>
+          <w:b/>
+          <w:color w:val="4E443C"/>
+          <w:sz w:val="24"/>
+          <w:szCs w:val="24"/>
+          <w:shd w:val="clear" w:color="auto" w:fill="FCFCFA"/>
+        </w:rPr>
+        <w:t>ệ</w:t>
+      </w:r>
+      <w:r>
+        <w:rPr>
+          <w:rFonts w:ascii="Georgia" w:hAnsi="Georgia"/>
+          <w:b/>
+          <w:color w:val="4E443C"/>
+          <w:sz w:val="24"/>
+          <w:szCs w:val="24"/>
+          <w:shd w:val="clear" w:color="auto" w:fill="FCFCFA"/>
+        </w:rPr>
+        <w:t>n t</w:t>
+      </w:r>
+      <w:r>
+        <w:rPr>
+          <w:rFonts w:ascii="Times New Roman" w:hAnsi="Times New Roman" w:cs="Times New Roman"/>
+          <w:b/>
+          <w:color w:val="4E443C"/>
+          <w:sz w:val="24"/>
+          <w:szCs w:val="24"/>
+          <w:shd w:val="clear" w:color="auto" w:fill="FCFCFA"/>
+        </w:rPr>
+        <w:t>ạ</w:t>
+      </w:r>
+      <w:r>
+        <w:rPr>
+          <w:rFonts w:ascii="Georgia" w:hAnsi="Georgia"/>
+          <w:b/>
+          <w:color w:val="4E443C"/>
+          <w:sz w:val="24"/>
+          <w:szCs w:val="24"/>
+          <w:shd w:val="clear" w:color="auto" w:fill="FCFCFA"/>
+        </w:rPr>
+        <w:t>i, b</w:t>
+      </w:r>
+      <w:r>
+        <w:rPr>
+          <w:rFonts w:ascii="Times New Roman" w:hAnsi="Times New Roman" w:cs="Times New Roman"/>
+          <w:b/>
+          <w:color w:val="4E443C"/>
+          <w:sz w:val="24"/>
+          <w:szCs w:val="24"/>
+          <w:shd w:val="clear" w:color="auto" w:fill="FCFCFA"/>
+        </w:rPr>
+        <w:t>ạ</w:t>
+      </w:r>
+      <w:r>
+        <w:rPr>
+          <w:rFonts w:ascii="Georgia" w:hAnsi="Georgia"/>
+          <w:b/>
+          <w:color w:val="4E443C"/>
+          <w:sz w:val="24"/>
+          <w:szCs w:val="24"/>
+          <w:shd w:val="clear" w:color="auto" w:fill="FCFCFA"/>
+        </w:rPr>
+        <w:t>n có th</w:t>
+      </w:r>
+      <w:r>
+        <w:rPr>
+          <w:rFonts w:ascii="Times New Roman" w:hAnsi="Times New Roman" w:cs="Times New Roman"/>
+          <w:b/>
+          <w:color w:val="4E443C"/>
+          <w:sz w:val="24"/>
+          <w:szCs w:val="24"/>
+          <w:shd w:val="clear" w:color="auto" w:fill="FCFCFA"/>
+        </w:rPr>
+        <w:t>ể</w:t>
+      </w:r>
+      <w:r>
+        <w:rPr>
+          <w:rFonts w:ascii="Georgia" w:hAnsi="Georgia"/>
+          <w:b/>
+          <w:color w:val="4E443C"/>
+          <w:sz w:val="24"/>
+          <w:szCs w:val="24"/>
+          <w:shd w:val="clear" w:color="auto" w:fill="FCFCFA"/>
+        </w:rPr>
+        <w:t xml:space="preserve"> s</w:t>
+      </w:r>
+      <w:r>
+        <w:rPr>
+          <w:rFonts w:ascii="Times New Roman" w:hAnsi="Times New Roman" w:cs="Times New Roman"/>
+          <w:b/>
+          <w:color w:val="4E443C"/>
+          <w:sz w:val="24"/>
+          <w:szCs w:val="24"/>
+          <w:shd w:val="clear" w:color="auto" w:fill="FCFCFA"/>
+        </w:rPr>
+        <w:t>ử</w:t>
+      </w:r>
+      <w:r>
+        <w:rPr>
+          <w:rFonts w:ascii="Georgia" w:hAnsi="Georgia"/>
+          <w:b/>
+          <w:color w:val="4E443C"/>
+          <w:sz w:val="24"/>
+          <w:szCs w:val="24"/>
+          <w:shd w:val="clear" w:color="auto" w:fill="FCFCFA"/>
+        </w:rPr>
+        <w:t xml:space="preserve"> d</w:t>
+      </w:r>
+      <w:r>
+        <w:rPr>
+          <w:rFonts w:ascii="Times New Roman" w:hAnsi="Times New Roman" w:cs="Times New Roman"/>
+          <w:b/>
+          <w:color w:val="4E443C"/>
+          <w:sz w:val="24"/>
+          <w:szCs w:val="24"/>
+          <w:shd w:val="clear" w:color="auto" w:fill="FCFCFA"/>
+        </w:rPr>
+        <w:t>ụ</w:t>
+      </w:r>
+      <w:r>
+        <w:rPr>
+          <w:rFonts w:ascii="Georgia" w:hAnsi="Georgia"/>
+          <w:b/>
+          <w:color w:val="4E443C"/>
+          <w:sz w:val="24"/>
+          <w:szCs w:val="24"/>
+          <w:shd w:val="clear" w:color="auto" w:fill="FCFCFA"/>
+        </w:rPr>
+        <w:t>ng</w:t>
+      </w:r>
+    </w:p>
+    <w:p>
+      <w:pPr>
+        <w:spacing w:before="100" w:beforeAutospacing="1" w:after="100" w:afterAutospacing="1" w:line="240" w:lineRule="auto"/>
+        <w:outlineLvl w:val="1"/>
+        <w:rPr>
+          <w:rStyle w:val="HTMLCode"/>
+          <w:rFonts w:ascii="Times New Roman" w:eastAsiaTheme="minorEastAsia" w:hAnsi="Times New Roman" w:cs="Times New Roman"/>
+          <w:color w:val="000000" w:themeColor="text1"/>
+          <w:sz w:val="24"/>
+          <w:szCs w:val="24"/>
+          <w:bdr w:val="single" w:sz="4" w:space="1" w:color="EFEEE6" w:frame="1"/>
+          <w:shd w:val="clear" w:color="auto" w:fill="FFFFFF"/>
+        </w:rPr>
+      </w:pPr>
+      <w:r>
+        <w:rPr>
+          <w:rFonts w:ascii="Georgia" w:hAnsi="Georgia"/>
+          <w:b/>
+          <w:color w:val="4E443C"/>
+          <w:sz w:val="24"/>
+          <w:szCs w:val="24"/>
+          <w:shd w:val="clear" w:color="auto" w:fill="FCFCFA"/>
+        </w:rPr>
+        <w:t> </w:t>
+      </w:r>
+      <w:r>
+        <w:rPr>
+          <w:rStyle w:val="HTMLCode"/>
+          <w:rFonts w:ascii="Times New Roman" w:eastAsiaTheme="minorEastAsia" w:hAnsi="Times New Roman" w:cs="Times New Roman"/>
+          <w:color w:val="000000" w:themeColor="text1"/>
+          <w:sz w:val="24"/>
+          <w:szCs w:val="24"/>
+          <w:bdr w:val="single" w:sz="4" w:space="1" w:color="EFEEE6" w:frame="1"/>
+          <w:shd w:val="clear" w:color="auto" w:fill="FFFFFF"/>
+        </w:rPr>
+        <w:t xml:space="preserve">git branch –merged </w:t>
+      </w:r>
+    </w:p>
+    <w:p>
+      <w:pPr>
+        <w:spacing w:before="100" w:beforeAutospacing="1" w:after="100" w:afterAutospacing="1" w:line="240" w:lineRule="auto"/>
+        <w:outlineLvl w:val="1"/>
+        <w:rPr>
+          <w:rFonts w:ascii="Times New Roman" w:hAnsi="Times New Roman" w:cs="Times New Roman"/>
+          <w:b/>
+          <w:color w:val="4E443C"/>
+          <w:sz w:val="24"/>
+          <w:szCs w:val="24"/>
+          <w:shd w:val="clear" w:color="auto" w:fill="FCFCFA"/>
+        </w:rPr>
+      </w:pPr>
+      <w:r>
+        <w:rPr>
+          <w:rFonts w:ascii="Times New Roman" w:hAnsi="Times New Roman" w:cs="Times New Roman"/>
+          <w:b/>
+          <w:color w:val="4E443C"/>
+          <w:sz w:val="24"/>
+          <w:szCs w:val="24"/>
+          <w:shd w:val="clear" w:color="auto" w:fill="FCFCFA"/>
+        </w:rPr>
+        <w:t>Để xem cách nhánh chứa các công việc/thay đổi chưa được tích hợp vào, bạn có thể chạy lệnh</w:t>
+      </w:r>
+    </w:p>
+    <w:p>
+      <w:pPr>
+        <w:spacing w:before="100" w:beforeAutospacing="1" w:after="100" w:afterAutospacing="1" w:line="240" w:lineRule="auto"/>
+        <w:outlineLvl w:val="1"/>
+        <w:rPr>
+          <w:rFonts w:ascii="Times New Roman" w:hAnsi="Times New Roman" w:cs="Times New Roman"/>
+          <w:color w:val="000000" w:themeColor="text1"/>
+          <w:sz w:val="24"/>
+          <w:szCs w:val="24"/>
+          <w:shd w:val="clear" w:color="auto" w:fill="FFFFFF"/>
+        </w:rPr>
+      </w:pPr>
+      <w:r>
+        <w:rPr>
+          <w:rFonts w:ascii="Times New Roman" w:hAnsi="Times New Roman" w:cs="Times New Roman"/>
+          <w:color w:val="000000" w:themeColor="text1"/>
+          <w:sz w:val="24"/>
+          <w:szCs w:val="24"/>
+          <w:shd w:val="clear" w:color="auto" w:fill="FFFFFF"/>
+        </w:rPr>
+        <w:t>git branch --no-merged</w:t>
+      </w:r>
+    </w:p>
+    <w:p>
+      <w:pPr>
+        <w:shd w:val="clear" w:color="auto" w:fill="FCFCFA"/>
+        <w:spacing w:after="0" w:line="211" w:lineRule="atLeast"/>
+        <w:rPr>
+          <w:rFonts w:ascii="Times New Roman" w:eastAsia="Times New Roman" w:hAnsi="Times New Roman" w:cs="Times New Roman"/>
+          <w:b/>
+          <w:color w:val="4E443C"/>
+          <w:sz w:val="24"/>
+          <w:szCs w:val="24"/>
+        </w:rPr>
+      </w:pPr>
+      <w:r>
+        <w:rPr>
+          <w:rFonts w:ascii="Times New Roman" w:eastAsia="Times New Roman" w:hAnsi="Times New Roman" w:cs="Times New Roman"/>
+          <w:b/>
+          <w:color w:val="4E443C"/>
+          <w:sz w:val="24"/>
+          <w:szCs w:val="24"/>
+        </w:rPr>
+        <w:t>Lệnh này lại hiện thị các nhánh khác. Bởi vì chúng bao gồm các công việc mà bạn chưa tích hợp vào, xóa nó đi bằng lệnh </w:t>
+      </w:r>
+      <w:r>
+        <w:rPr>
+          <w:rFonts w:ascii="Times New Roman" w:eastAsia="Times New Roman" w:hAnsi="Times New Roman" w:cs="Times New Roman"/>
+          <w:b/>
+          <w:color w:val="F14E32"/>
+          <w:sz w:val="24"/>
+          <w:szCs w:val="24"/>
+        </w:rPr>
+        <w:t>git branch -d</w:t>
+      </w:r>
+      <w:r>
+        <w:rPr>
+          <w:rFonts w:ascii="Times New Roman" w:eastAsia="Times New Roman" w:hAnsi="Times New Roman" w:cs="Times New Roman"/>
+          <w:b/>
+          <w:color w:val="4E443C"/>
+          <w:sz w:val="24"/>
+          <w:szCs w:val="24"/>
+        </w:rPr>
+        <w:t> sẽ báo lỗi:</w:t>
+      </w:r>
+    </w:p>
+    <w:p>
+      <w:pPr>
+        <w:pBdr>
+          <w:top w:val="single" w:sz="4" w:space="5" w:color="EFEEE6"/>
+          <w:left w:val="single" w:sz="4" w:space="7" w:color="EFEEE6"/>
+          <w:bottom w:val="single" w:sz="4" w:space="6" w:color="EFEEE6"/>
+          <w:right w:val="single" w:sz="4" w:space="7" w:color="EFEEE6"/>
+        </w:pBdr>
+        <w:shd w:val="clear" w:color="auto" w:fill="FFFFFF"/>
+        <w:tabs>
+          <w:tab w:val="left" w:pos="916"/>
+          <w:tab w:val="left" w:pos="1832"/>
+          <w:tab w:val="left" w:pos="2748"/>
+          <w:tab w:val="left" w:pos="3664"/>
+          <w:tab w:val="left" w:pos="4580"/>
+          <w:tab w:val="left" w:pos="5496"/>
+          <w:tab w:val="left" w:pos="6412"/>
+          <w:tab w:val="left" w:pos="7328"/>
+          <w:tab w:val="left" w:pos="8244"/>
+          <w:tab w:val="left" w:pos="9160"/>
+          <w:tab w:val="left" w:pos="10076"/>
+          <w:tab w:val="left" w:pos="10992"/>
+          <w:tab w:val="left" w:pos="11908"/>
+          <w:tab w:val="left" w:pos="12824"/>
+          <w:tab w:val="left" w:pos="13740"/>
+          <w:tab w:val="left" w:pos="14656"/>
+        </w:tabs>
+        <w:spacing w:after="240" w:line="173" w:lineRule="atLeast"/>
+        <w:rPr>
+          <w:rFonts w:ascii="Courier" w:eastAsia="Times New Roman" w:hAnsi="Courier" w:cs="Courier New"/>
+          <w:color w:val="F14E32"/>
+          <w:sz w:val="13"/>
+        </w:rPr>
+      </w:pPr>
+      <w:r>
+        <w:rPr>
+          <w:rFonts w:ascii="Courier" w:eastAsia="Times New Roman" w:hAnsi="Courier" w:cs="Courier New"/>
+          <w:color w:val="F14E32"/>
+          <w:sz w:val="13"/>
+        </w:rPr>
+        <w:t>$ git branch -d testing</w:t>
+      </w:r>
+    </w:p>
+    <w:p>
+      <w:pPr>
+        <w:pBdr>
+          <w:top w:val="single" w:sz="4" w:space="5" w:color="EFEEE6"/>
+          <w:left w:val="single" w:sz="4" w:space="7" w:color="EFEEE6"/>
+          <w:bottom w:val="single" w:sz="4" w:space="6" w:color="EFEEE6"/>
+          <w:right w:val="single" w:sz="4" w:space="7" w:color="EFEEE6"/>
+        </w:pBdr>
+        <w:shd w:val="clear" w:color="auto" w:fill="FFFFFF"/>
+        <w:tabs>
+          <w:tab w:val="left" w:pos="916"/>
+          <w:tab w:val="left" w:pos="1832"/>
+          <w:tab w:val="left" w:pos="2748"/>
+          <w:tab w:val="left" w:pos="3664"/>
+          <w:tab w:val="left" w:pos="4580"/>
+          <w:tab w:val="left" w:pos="5496"/>
+          <w:tab w:val="left" w:pos="6412"/>
+          <w:tab w:val="left" w:pos="7328"/>
+          <w:tab w:val="left" w:pos="8244"/>
+          <w:tab w:val="left" w:pos="9160"/>
+          <w:tab w:val="left" w:pos="10076"/>
+          <w:tab w:val="left" w:pos="10992"/>
+          <w:tab w:val="left" w:pos="11908"/>
+          <w:tab w:val="left" w:pos="12824"/>
+          <w:tab w:val="left" w:pos="13740"/>
+          <w:tab w:val="left" w:pos="14656"/>
+        </w:tabs>
+        <w:spacing w:after="240" w:line="173" w:lineRule="atLeast"/>
+        <w:rPr>
+          <w:rFonts w:ascii="Courier" w:eastAsia="Times New Roman" w:hAnsi="Courier" w:cs="Courier New"/>
+          <w:color w:val="F14E32"/>
+          <w:sz w:val="13"/>
+        </w:rPr>
+      </w:pPr>
+      <w:r>
+        <w:rPr>
+          <w:rFonts w:ascii="Courier" w:eastAsia="Times New Roman" w:hAnsi="Courier" w:cs="Courier New"/>
+          <w:color w:val="F14E32"/>
+          <w:sz w:val="13"/>
+        </w:rPr>
+        <w:t>error: The branch 'testing' is not an ancestor of your current HEAD.</w:t>
+      </w:r>
+    </w:p>
+    <w:p>
+      <w:pPr>
+        <w:pBdr>
+          <w:top w:val="single" w:sz="4" w:space="5" w:color="EFEEE6"/>
+          <w:left w:val="single" w:sz="4" w:space="7" w:color="EFEEE6"/>
+          <w:bottom w:val="single" w:sz="4" w:space="6" w:color="EFEEE6"/>
+          <w:right w:val="single" w:sz="4" w:space="7" w:color="EFEEE6"/>
+        </w:pBdr>
+        <w:shd w:val="clear" w:color="auto" w:fill="FFFFFF"/>
+        <w:tabs>
+          <w:tab w:val="left" w:pos="916"/>
+          <w:tab w:val="left" w:pos="1832"/>
+          <w:tab w:val="left" w:pos="2748"/>
+          <w:tab w:val="left" w:pos="3664"/>
+          <w:tab w:val="left" w:pos="4580"/>
+          <w:tab w:val="left" w:pos="5496"/>
+          <w:tab w:val="left" w:pos="6412"/>
+          <w:tab w:val="left" w:pos="7328"/>
+          <w:tab w:val="left" w:pos="8244"/>
+          <w:tab w:val="left" w:pos="9160"/>
+          <w:tab w:val="left" w:pos="10076"/>
+          <w:tab w:val="left" w:pos="10992"/>
+          <w:tab w:val="left" w:pos="11908"/>
+          <w:tab w:val="left" w:pos="12824"/>
+          <w:tab w:val="left" w:pos="13740"/>
+          <w:tab w:val="left" w:pos="14656"/>
+        </w:tabs>
+        <w:spacing w:after="240" w:line="173" w:lineRule="atLeast"/>
+        <w:rPr>
+          <w:rFonts w:ascii="Courier" w:eastAsia="Times New Roman" w:hAnsi="Courier" w:cs="Courier New"/>
+          <w:color w:val="F14E32"/>
+          <w:sz w:val="13"/>
+        </w:rPr>
+      </w:pPr>
+      <w:r>
+        <w:rPr>
+          <w:rFonts w:ascii="Courier" w:eastAsia="Times New Roman" w:hAnsi="Courier" w:cs="Courier New"/>
+          <w:color w:val="F14E32"/>
+          <w:sz w:val="13"/>
+        </w:rPr>
+        <w:t>If you are sure you want to delete it, run 'git branch -D testing'.</w:t>
+      </w:r>
+    </w:p>
+    <w:p>
+      <w:pPr>
+        <w:shd w:val="clear" w:color="auto" w:fill="FCFCFA"/>
+        <w:spacing w:after="0" w:line="211" w:lineRule="atLeast"/>
+        <w:rPr>
+          <w:rFonts w:ascii="Georgia" w:eastAsia="Times New Roman" w:hAnsi="Georgia" w:cs="Times New Roman"/>
+          <w:color w:val="4E443C"/>
+          <w:sz w:val="24"/>
+          <w:szCs w:val="24"/>
+        </w:rPr>
+      </w:pPr>
+      <w:r>
+        <w:rPr>
+          <w:rFonts w:ascii="Georgia" w:eastAsia="Times New Roman" w:hAnsi="Georgia" w:cs="Times New Roman"/>
+          <w:color w:val="4E443C"/>
+          <w:sz w:val="24"/>
+          <w:szCs w:val="24"/>
+        </w:rPr>
+        <w:t>N</w:t>
+      </w:r>
+      <w:r>
+        <w:rPr>
+          <w:rFonts w:ascii="Times New Roman" w:eastAsia="Times New Roman" w:hAnsi="Times New Roman" w:cs="Times New Roman"/>
+          <w:color w:val="4E443C"/>
+          <w:sz w:val="24"/>
+          <w:szCs w:val="24"/>
+        </w:rPr>
+        <w:t>ế</w:t>
+      </w:r>
+      <w:r>
+        <w:rPr>
+          <w:rFonts w:ascii="Georgia" w:eastAsia="Times New Roman" w:hAnsi="Georgia" w:cs="Georgia"/>
+          <w:color w:val="4E443C"/>
+          <w:sz w:val="24"/>
+          <w:szCs w:val="24"/>
+        </w:rPr>
+        <w:t>u b</w:t>
+      </w:r>
+      <w:r>
+        <w:rPr>
+          <w:rFonts w:ascii="Times New Roman" w:eastAsia="Times New Roman" w:hAnsi="Times New Roman" w:cs="Times New Roman"/>
+          <w:color w:val="4E443C"/>
+          <w:sz w:val="24"/>
+          <w:szCs w:val="24"/>
+        </w:rPr>
+        <w:t>ạ</w:t>
+      </w:r>
+      <w:r>
+        <w:rPr>
+          <w:rFonts w:ascii="Georgia" w:eastAsia="Times New Roman" w:hAnsi="Georgia" w:cs="Georgia"/>
+          <w:color w:val="4E443C"/>
+          <w:sz w:val="24"/>
+          <w:szCs w:val="24"/>
+        </w:rPr>
+        <w:t>n th</w:t>
+      </w:r>
+      <w:r>
+        <w:rPr>
+          <w:rFonts w:ascii="Times New Roman" w:eastAsia="Times New Roman" w:hAnsi="Times New Roman" w:cs="Times New Roman"/>
+          <w:color w:val="4E443C"/>
+          <w:sz w:val="24"/>
+          <w:szCs w:val="24"/>
+        </w:rPr>
+        <w:t>ự</w:t>
+      </w:r>
+      <w:r>
+        <w:rPr>
+          <w:rFonts w:ascii="Georgia" w:eastAsia="Times New Roman" w:hAnsi="Georgia" w:cs="Georgia"/>
+          <w:color w:val="4E443C"/>
+          <w:sz w:val="24"/>
+          <w:szCs w:val="24"/>
+        </w:rPr>
+        <w:t>c s</w:t>
+      </w:r>
+      <w:r>
+        <w:rPr>
+          <w:rFonts w:ascii="Times New Roman" w:eastAsia="Times New Roman" w:hAnsi="Times New Roman" w:cs="Times New Roman"/>
+          <w:color w:val="4E443C"/>
+          <w:sz w:val="24"/>
+          <w:szCs w:val="24"/>
+        </w:rPr>
+        <w:t>ự</w:t>
+      </w:r>
+      <w:r>
+        <w:rPr>
+          <w:rFonts w:ascii="Georgia" w:eastAsia="Times New Roman" w:hAnsi="Georgia" w:cs="Georgia"/>
+          <w:color w:val="4E443C"/>
+          <w:sz w:val="24"/>
+          <w:szCs w:val="24"/>
+        </w:rPr>
+        <w:t xml:space="preserve"> mu</w:t>
+      </w:r>
+      <w:r>
+        <w:rPr>
+          <w:rFonts w:ascii="Times New Roman" w:eastAsia="Times New Roman" w:hAnsi="Times New Roman" w:cs="Times New Roman"/>
+          <w:color w:val="4E443C"/>
+          <w:sz w:val="24"/>
+          <w:szCs w:val="24"/>
+        </w:rPr>
+        <w:t>ố</w:t>
+      </w:r>
+      <w:r>
+        <w:rPr>
+          <w:rFonts w:ascii="Georgia" w:eastAsia="Times New Roman" w:hAnsi="Georgia" w:cs="Georgia"/>
+          <w:color w:val="4E443C"/>
+          <w:sz w:val="24"/>
+          <w:szCs w:val="24"/>
+        </w:rPr>
+        <w:t>n xóa nó đi và ch</w:t>
+      </w:r>
+      <w:r>
+        <w:rPr>
+          <w:rFonts w:ascii="Times New Roman" w:eastAsia="Times New Roman" w:hAnsi="Times New Roman" w:cs="Times New Roman"/>
+          <w:color w:val="4E443C"/>
+          <w:sz w:val="24"/>
+          <w:szCs w:val="24"/>
+        </w:rPr>
+        <w:t>ấ</w:t>
+      </w:r>
+      <w:r>
+        <w:rPr>
+          <w:rFonts w:ascii="Georgia" w:eastAsia="Times New Roman" w:hAnsi="Georgia" w:cs="Georgia"/>
+          <w:color w:val="4E443C"/>
+          <w:sz w:val="24"/>
+          <w:szCs w:val="24"/>
+        </w:rPr>
+        <w:t>p nh</w:t>
+      </w:r>
+      <w:r>
+        <w:rPr>
+          <w:rFonts w:ascii="Times New Roman" w:eastAsia="Times New Roman" w:hAnsi="Times New Roman" w:cs="Times New Roman"/>
+          <w:color w:val="4E443C"/>
+          <w:sz w:val="24"/>
+          <w:szCs w:val="24"/>
+        </w:rPr>
+        <w:t>ậ</w:t>
+      </w:r>
+      <w:r>
+        <w:rPr>
+          <w:rFonts w:ascii="Georgia" w:eastAsia="Times New Roman" w:hAnsi="Georgia" w:cs="Georgia"/>
+          <w:color w:val="4E443C"/>
+          <w:sz w:val="24"/>
+          <w:szCs w:val="24"/>
+        </w:rPr>
+        <w:t>n m</w:t>
+      </w:r>
+      <w:r>
+        <w:rPr>
+          <w:rFonts w:ascii="Times New Roman" w:eastAsia="Times New Roman" w:hAnsi="Times New Roman" w:cs="Times New Roman"/>
+          <w:color w:val="4E443C"/>
+          <w:sz w:val="24"/>
+          <w:szCs w:val="24"/>
+        </w:rPr>
+        <w:t>ấ</w:t>
+      </w:r>
+      <w:r>
+        <w:rPr>
+          <w:rFonts w:ascii="Georgia" w:eastAsia="Times New Roman" w:hAnsi="Georgia" w:cs="Georgia"/>
+          <w:color w:val="4E443C"/>
+          <w:sz w:val="24"/>
+          <w:szCs w:val="24"/>
+        </w:rPr>
+        <w:t>t các thay đ</w:t>
+      </w:r>
+      <w:r>
+        <w:rPr>
+          <w:rFonts w:ascii="Times New Roman" w:eastAsia="Times New Roman" w:hAnsi="Times New Roman" w:cs="Times New Roman"/>
+          <w:color w:val="4E443C"/>
+          <w:sz w:val="24"/>
+          <w:szCs w:val="24"/>
+        </w:rPr>
+        <w:t>ổ</w:t>
+      </w:r>
+      <w:r>
+        <w:rPr>
+          <w:rFonts w:ascii="Georgia" w:eastAsia="Times New Roman" w:hAnsi="Georgia" w:cs="Georgia"/>
+          <w:color w:val="4E443C"/>
+          <w:sz w:val="24"/>
+          <w:szCs w:val="24"/>
+        </w:rPr>
+        <w:t>i, b</w:t>
+      </w:r>
+      <w:r>
+        <w:rPr>
+          <w:rFonts w:ascii="Times New Roman" w:eastAsia="Times New Roman" w:hAnsi="Times New Roman" w:cs="Times New Roman"/>
+          <w:color w:val="4E443C"/>
+          <w:sz w:val="24"/>
+          <w:szCs w:val="24"/>
+        </w:rPr>
+        <w:t>ạ</w:t>
+      </w:r>
+      <w:r>
+        <w:rPr>
+          <w:rFonts w:ascii="Georgia" w:eastAsia="Times New Roman" w:hAnsi="Georgia" w:cs="Georgia"/>
+          <w:color w:val="4E443C"/>
+          <w:sz w:val="24"/>
+          <w:szCs w:val="24"/>
+        </w:rPr>
+        <w:t>n có th</w:t>
+      </w:r>
+      <w:r>
+        <w:rPr>
+          <w:rFonts w:ascii="Times New Roman" w:eastAsia="Times New Roman" w:hAnsi="Times New Roman" w:cs="Times New Roman"/>
+          <w:color w:val="4E443C"/>
+          <w:sz w:val="24"/>
+          <w:szCs w:val="24"/>
+        </w:rPr>
+        <w:t>ể</w:t>
+      </w:r>
+      <w:r>
+        <w:rPr>
+          <w:rFonts w:ascii="Georgia" w:eastAsia="Times New Roman" w:hAnsi="Georgia" w:cs="Georgia"/>
+          <w:color w:val="4E443C"/>
+          <w:sz w:val="24"/>
+          <w:szCs w:val="24"/>
+        </w:rPr>
+        <w:t xml:space="preserve"> b</w:t>
+      </w:r>
+      <w:r>
+        <w:rPr>
+          <w:rFonts w:ascii="Times New Roman" w:eastAsia="Times New Roman" w:hAnsi="Times New Roman" w:cs="Times New Roman"/>
+          <w:color w:val="4E443C"/>
+          <w:sz w:val="24"/>
+          <w:szCs w:val="24"/>
+        </w:rPr>
+        <w:t>ắ</w:t>
+      </w:r>
+      <w:r>
+        <w:rPr>
+          <w:rFonts w:ascii="Georgia" w:eastAsia="Times New Roman" w:hAnsi="Georgia" w:cs="Georgia"/>
+          <w:color w:val="4E443C"/>
+          <w:sz w:val="24"/>
+          <w:szCs w:val="24"/>
+        </w:rPr>
+        <w:t>t bu</w:t>
+      </w:r>
+      <w:r>
+        <w:rPr>
+          <w:rFonts w:ascii="Times New Roman" w:eastAsia="Times New Roman" w:hAnsi="Times New Roman" w:cs="Times New Roman"/>
+          <w:color w:val="4E443C"/>
+          <w:sz w:val="24"/>
+          <w:szCs w:val="24"/>
+        </w:rPr>
+        <w:t>ộ</w:t>
+      </w:r>
+      <w:r>
+        <w:rPr>
+          <w:rFonts w:ascii="Georgia" w:eastAsia="Times New Roman" w:hAnsi="Georgia" w:cs="Georgia"/>
+          <w:color w:val="4E443C"/>
+          <w:sz w:val="24"/>
+          <w:szCs w:val="24"/>
+        </w:rPr>
+        <w:t>c b</w:t>
+      </w:r>
+      <w:r>
+        <w:rPr>
+          <w:rFonts w:ascii="Times New Roman" w:eastAsia="Times New Roman" w:hAnsi="Times New Roman" w:cs="Times New Roman"/>
+          <w:color w:val="4E443C"/>
+          <w:sz w:val="24"/>
+          <w:szCs w:val="24"/>
+        </w:rPr>
+        <w:t>ằ</w:t>
+      </w:r>
+      <w:r>
+        <w:rPr>
+          <w:rFonts w:ascii="Georgia" w:eastAsia="Times New Roman" w:hAnsi="Georgia" w:cs="Georgia"/>
+          <w:color w:val="4E443C"/>
+          <w:sz w:val="24"/>
+          <w:szCs w:val="24"/>
+        </w:rPr>
+        <w:t>ng cách s</w:t>
+      </w:r>
+      <w:r>
+        <w:rPr>
+          <w:rFonts w:ascii="Times New Roman" w:eastAsia="Times New Roman" w:hAnsi="Times New Roman" w:cs="Times New Roman"/>
+          <w:color w:val="4E443C"/>
+          <w:sz w:val="24"/>
+          <w:szCs w:val="24"/>
+        </w:rPr>
+        <w:t>ử</w:t>
+      </w:r>
+      <w:r>
+        <w:rPr>
+          <w:rFonts w:ascii="Georgia" w:eastAsia="Times New Roman" w:hAnsi="Georgia" w:cs="Georgia"/>
+          <w:color w:val="4E443C"/>
+          <w:sz w:val="24"/>
+          <w:szCs w:val="24"/>
+        </w:rPr>
+        <w:t xml:space="preserve"> d</w:t>
+      </w:r>
+      <w:r>
+        <w:rPr>
+          <w:rFonts w:ascii="Times New Roman" w:eastAsia="Times New Roman" w:hAnsi="Times New Roman" w:cs="Times New Roman"/>
+          <w:color w:val="4E443C"/>
+          <w:sz w:val="24"/>
+          <w:szCs w:val="24"/>
+        </w:rPr>
+        <w:t>ụ</w:t>
+      </w:r>
+      <w:r>
+        <w:rPr>
+          <w:rFonts w:ascii="Georgia" w:eastAsia="Times New Roman" w:hAnsi="Georgia" w:cs="Georgia"/>
+          <w:color w:val="4E443C"/>
+          <w:sz w:val="24"/>
+          <w:szCs w:val="24"/>
+        </w:rPr>
+        <w:t>ng tham s</w:t>
+      </w:r>
+      <w:r>
+        <w:rPr>
+          <w:rFonts w:ascii="Times New Roman" w:eastAsia="Times New Roman" w:hAnsi="Times New Roman" w:cs="Times New Roman"/>
+          <w:color w:val="4E443C"/>
+          <w:sz w:val="24"/>
+          <w:szCs w:val="24"/>
+        </w:rPr>
+        <w:t>ố</w:t>
+      </w:r>
+      <w:r>
+        <w:rPr>
+          <w:rFonts w:ascii="Georgia" w:eastAsia="Times New Roman" w:hAnsi="Georgia" w:cs="Georgia"/>
+          <w:color w:val="4E443C"/>
+          <w:sz w:val="24"/>
+          <w:szCs w:val="24"/>
+        </w:rPr>
+        <w:t> </w:t>
+      </w:r>
+      <w:r>
+        <w:rPr>
+          <w:rFonts w:ascii="Courier" w:eastAsia="Times New Roman" w:hAnsi="Courier" w:cs="Courier New"/>
+          <w:color w:val="F14E32"/>
+          <w:sz w:val="24"/>
+          <w:szCs w:val="24"/>
+        </w:rPr>
+        <w:t>-D</w:t>
+      </w:r>
+      <w:r>
+        <w:rPr>
+          <w:rFonts w:ascii="Georgia" w:eastAsia="Times New Roman" w:hAnsi="Georgia" w:cs="Times New Roman"/>
+          <w:color w:val="4E443C"/>
+          <w:sz w:val="24"/>
+          <w:szCs w:val="24"/>
+        </w:rPr>
+        <w:t>, nh</w:t>
+      </w:r>
+      <w:r>
+        <w:rPr>
+          <w:rFonts w:ascii="Times New Roman" w:eastAsia="Times New Roman" w:hAnsi="Times New Roman" w:cs="Times New Roman"/>
+          <w:color w:val="4E443C"/>
+          <w:sz w:val="24"/>
+          <w:szCs w:val="24"/>
+        </w:rPr>
+        <w:t>ư</w:t>
+      </w:r>
+      <w:r>
+        <w:rPr>
+          <w:rFonts w:ascii="Georgia" w:eastAsia="Times New Roman" w:hAnsi="Georgia" w:cs="Georgia"/>
+          <w:color w:val="4E443C"/>
+          <w:sz w:val="24"/>
+          <w:szCs w:val="24"/>
+        </w:rPr>
+        <w:t xml:space="preserve"> h</w:t>
+      </w:r>
+      <w:r>
+        <w:rPr>
+          <w:rFonts w:ascii="Times New Roman" w:eastAsia="Times New Roman" w:hAnsi="Times New Roman" w:cs="Times New Roman"/>
+          <w:color w:val="4E443C"/>
+          <w:sz w:val="24"/>
+          <w:szCs w:val="24"/>
+        </w:rPr>
+        <w:t>ướ</w:t>
+      </w:r>
+      <w:r>
+        <w:rPr>
+          <w:rFonts w:ascii="Georgia" w:eastAsia="Times New Roman" w:hAnsi="Georgia" w:cs="Georgia"/>
+          <w:color w:val="4E443C"/>
+          <w:sz w:val="24"/>
+          <w:szCs w:val="24"/>
+        </w:rPr>
+        <w:t>ng d</w:t>
+      </w:r>
+      <w:r>
+        <w:rPr>
+          <w:rFonts w:ascii="Times New Roman" w:eastAsia="Times New Roman" w:hAnsi="Times New Roman" w:cs="Times New Roman"/>
+          <w:color w:val="4E443C"/>
+          <w:sz w:val="24"/>
+          <w:szCs w:val="24"/>
+        </w:rPr>
+        <w:t>ẫ</w:t>
+      </w:r>
+      <w:r>
+        <w:rPr>
+          <w:rFonts w:ascii="Georgia" w:eastAsia="Times New Roman" w:hAnsi="Georgia" w:cs="Georgia"/>
+          <w:color w:val="4E443C"/>
+          <w:sz w:val="24"/>
+          <w:szCs w:val="24"/>
+        </w:rPr>
+        <w:t>n trong thông báo trên</w:t>
+      </w:r>
+      <w:r>
+        <w:rPr>
+          <w:rFonts w:ascii="Georgia" w:eastAsia="Times New Roman" w:hAnsi="Georgia" w:cs="Times New Roman"/>
+          <w:color w:val="4E443C"/>
+          <w:sz w:val="24"/>
+          <w:szCs w:val="24"/>
+        </w:rPr>
+        <w:t>.</w:t>
+      </w:r>
+    </w:p>
+    <w:p>
+      <w:pPr>
+        <w:shd w:val="clear" w:color="auto" w:fill="FCFCFA"/>
+        <w:spacing w:after="0" w:line="211" w:lineRule="atLeast"/>
+        <w:rPr>
+          <w:rFonts w:ascii="Georgia" w:eastAsia="Times New Roman" w:hAnsi="Georgia" w:cs="Times New Roman"/>
+          <w:color w:val="4E443C"/>
+          <w:sz w:val="24"/>
+          <w:szCs w:val="24"/>
+        </w:rPr>
+      </w:pPr>
+    </w:p>
+    <w:p>
+      <w:pPr>
+        <w:shd w:val="clear" w:color="auto" w:fill="FCFCFA"/>
+        <w:spacing w:after="0" w:line="211" w:lineRule="atLeast"/>
+        <w:rPr>
+          <w:rFonts w:ascii="Georgia" w:eastAsia="Times New Roman" w:hAnsi="Georgia" w:cs="Times New Roman"/>
+          <w:color w:val="4E443C"/>
+          <w:sz w:val="24"/>
+          <w:szCs w:val="24"/>
+        </w:rPr>
+      </w:pPr>
+    </w:p>
+    <w:p>
+      <w:pPr>
+        <w:shd w:val="clear" w:color="auto" w:fill="FCFCFA"/>
+        <w:spacing w:after="0" w:line="211" w:lineRule="atLeast"/>
+        <w:rPr>
+          <w:rFonts w:ascii="Georgia" w:eastAsia="Times New Roman" w:hAnsi="Georgia" w:cs="Times New Roman"/>
+          <w:color w:val="4E443C"/>
+          <w:sz w:val="13"/>
+          <w:szCs w:val="13"/>
+        </w:rPr>
+      </w:pPr>
+    </w:p>
+    <w:p>
+      <w:pPr>
+        <w:pStyle w:val="Heading3"/>
+        <w:shd w:val="clear" w:color="auto" w:fill="FCFCFA"/>
+        <w:spacing w:before="0" w:line="534" w:lineRule="atLeast"/>
+        <w:rPr>
+          <w:rFonts w:ascii="Georgia" w:hAnsi="Georgia"/>
+          <w:color w:val="4E443C"/>
+          <w:sz w:val="26"/>
+          <w:szCs w:val="26"/>
+        </w:rPr>
+      </w:pPr>
+      <w:hyperlink r:id="rId4" w:anchor="X%C3%B3a-Nh%C3%A1nh-Trung-T%C3%A2m" w:history="1">
+        <w:r>
+          <w:rPr>
+            <w:rStyle w:val="Hyperlink"/>
+            <w:rFonts w:ascii="Georgia" w:hAnsi="Georgia"/>
+            <w:color w:val="0388A6"/>
+            <w:sz w:val="26"/>
+            <w:szCs w:val="26"/>
+          </w:rPr>
+          <w:t>Xóa Nhánh Trung Tâm</w:t>
+        </w:r>
+      </w:hyperlink>
+    </w:p>
+    <w:p>
+      <w:pPr>
+        <w:pStyle w:val="NormalWeb"/>
+        <w:shd w:val="clear" w:color="auto" w:fill="FCFCFA"/>
+        <w:spacing w:before="0" w:beforeAutospacing="0" w:after="0" w:afterAutospacing="0" w:line="356" w:lineRule="atLeast"/>
+        <w:rPr>
+          <w:rFonts w:ascii="Georgia" w:hAnsi="Georgia"/>
+          <w:color w:val="4E443C"/>
+          <w:sz w:val="23"/>
+          <w:szCs w:val="23"/>
+        </w:rPr>
+      </w:pPr>
+      <w:r>
+        <w:rPr>
+          <w:rFonts w:ascii="Georgia" w:hAnsi="Georgia"/>
+          <w:color w:val="4E443C"/>
+          <w:sz w:val="23"/>
+          <w:szCs w:val="23"/>
+        </w:rPr>
+        <w:t>Gi</w:t>
+      </w:r>
+      <w:r>
+        <w:rPr>
+          <w:color w:val="4E443C"/>
+          <w:sz w:val="23"/>
+          <w:szCs w:val="23"/>
+        </w:rPr>
+        <w:t>ả</w:t>
+      </w:r>
+      <w:r>
+        <w:rPr>
+          <w:rFonts w:ascii="Georgia" w:hAnsi="Georgia" w:cs="Georgia"/>
+          <w:color w:val="4E443C"/>
+          <w:sz w:val="23"/>
+          <w:szCs w:val="23"/>
+        </w:rPr>
+        <w:t xml:space="preserve"> s</w:t>
+      </w:r>
+      <w:r>
+        <w:rPr>
+          <w:color w:val="4E443C"/>
+          <w:sz w:val="23"/>
+          <w:szCs w:val="23"/>
+        </w:rPr>
+        <w:t>ử</w:t>
+      </w:r>
+      <w:r>
+        <w:rPr>
+          <w:rFonts w:ascii="Georgia" w:hAnsi="Georgia" w:cs="Georgia"/>
+          <w:color w:val="4E443C"/>
+          <w:sz w:val="23"/>
+          <w:szCs w:val="23"/>
+        </w:rPr>
+        <w:t xml:space="preserve"> b</w:t>
+      </w:r>
+      <w:r>
+        <w:rPr>
+          <w:color w:val="4E443C"/>
+          <w:sz w:val="23"/>
+          <w:szCs w:val="23"/>
+        </w:rPr>
+        <w:t>ạ</w:t>
+      </w:r>
+      <w:r>
+        <w:rPr>
+          <w:rFonts w:ascii="Georgia" w:hAnsi="Georgia" w:cs="Georgia"/>
+          <w:color w:val="4E443C"/>
+          <w:sz w:val="23"/>
+          <w:szCs w:val="23"/>
+        </w:rPr>
+        <w:t>n và đ</w:t>
+      </w:r>
+      <w:r>
+        <w:rPr>
+          <w:color w:val="4E443C"/>
+          <w:sz w:val="23"/>
+          <w:szCs w:val="23"/>
+        </w:rPr>
+        <w:t>ồ</w:t>
+      </w:r>
+      <w:r>
+        <w:rPr>
+          <w:rFonts w:ascii="Georgia" w:hAnsi="Georgia" w:cs="Georgia"/>
+          <w:color w:val="4E443C"/>
+          <w:sz w:val="23"/>
+          <w:szCs w:val="23"/>
+        </w:rPr>
+        <w:t>ng nghi</w:t>
+      </w:r>
+      <w:r>
+        <w:rPr>
+          <w:color w:val="4E443C"/>
+          <w:sz w:val="23"/>
+          <w:szCs w:val="23"/>
+        </w:rPr>
+        <w:t>ệ</w:t>
+      </w:r>
+      <w:r>
+        <w:rPr>
+          <w:rFonts w:ascii="Georgia" w:hAnsi="Georgia" w:cs="Georgia"/>
+          <w:color w:val="4E443C"/>
+          <w:sz w:val="23"/>
+          <w:szCs w:val="23"/>
+        </w:rPr>
+        <w:t>p đã hoàn thành m</w:t>
+      </w:r>
+      <w:r>
+        <w:rPr>
+          <w:color w:val="4E443C"/>
+          <w:sz w:val="23"/>
+          <w:szCs w:val="23"/>
+        </w:rPr>
+        <w:t>ộ</w:t>
+      </w:r>
+      <w:r>
+        <w:rPr>
+          <w:rFonts w:ascii="Georgia" w:hAnsi="Georgia" w:cs="Georgia"/>
+          <w:color w:val="4E443C"/>
+          <w:sz w:val="23"/>
+          <w:szCs w:val="23"/>
+        </w:rPr>
+        <w:t>t ch</w:t>
+      </w:r>
+      <w:r>
+        <w:rPr>
+          <w:color w:val="4E443C"/>
+          <w:sz w:val="23"/>
+          <w:szCs w:val="23"/>
+        </w:rPr>
+        <w:t>ứ</w:t>
+      </w:r>
+      <w:r>
+        <w:rPr>
+          <w:rFonts w:ascii="Georgia" w:hAnsi="Georgia" w:cs="Georgia"/>
+          <w:color w:val="4E443C"/>
+          <w:sz w:val="23"/>
+          <w:szCs w:val="23"/>
+        </w:rPr>
+        <w:t>c năng nào đó và đã tích h</w:t>
+      </w:r>
+      <w:r>
+        <w:rPr>
+          <w:color w:val="4E443C"/>
+          <w:sz w:val="23"/>
+          <w:szCs w:val="23"/>
+        </w:rPr>
+        <w:t>ợ</w:t>
+      </w:r>
+      <w:r>
+        <w:rPr>
+          <w:rFonts w:ascii="Georgia" w:hAnsi="Georgia" w:cs="Georgia"/>
+          <w:color w:val="4E443C"/>
+          <w:sz w:val="23"/>
+          <w:szCs w:val="23"/>
+        </w:rPr>
+        <w:t>p nó vào nhánh</w:t>
+      </w:r>
+      <w:r>
+        <w:rPr>
+          <w:rFonts w:ascii="Georgia" w:hAnsi="Georgia"/>
+          <w:color w:val="4E443C"/>
+          <w:sz w:val="23"/>
+          <w:szCs w:val="23"/>
+        </w:rPr>
+        <w:t> </w:t>
+      </w:r>
+      <w:r>
+        <w:rPr>
+          <w:rStyle w:val="HTMLCode"/>
+          <w:rFonts w:ascii="Courier" w:hAnsi="Courier"/>
+          <w:color w:val="F14E32"/>
+          <w:sz w:val="23"/>
+          <w:szCs w:val="23"/>
+          <w:bdr w:val="single" w:sz="6" w:space="1" w:color="EFEEE6" w:frame="1"/>
+          <w:shd w:val="clear" w:color="auto" w:fill="FFFFFF"/>
+        </w:rPr>
+        <w:t>master</w:t>
+      </w:r>
+      <w:r>
+        <w:rPr>
+          <w:rFonts w:ascii="Georgia" w:hAnsi="Georgia"/>
+          <w:color w:val="4E443C"/>
+          <w:sz w:val="23"/>
+          <w:szCs w:val="23"/>
+        </w:rPr>
+        <w:t>trung tâm (ho</w:t>
+      </w:r>
+      <w:r>
+        <w:rPr>
+          <w:color w:val="4E443C"/>
+          <w:sz w:val="23"/>
+          <w:szCs w:val="23"/>
+        </w:rPr>
+        <w:t>ặ</w:t>
+      </w:r>
+      <w:r>
+        <w:rPr>
+          <w:rFonts w:ascii="Georgia" w:hAnsi="Georgia" w:cs="Georgia"/>
+          <w:color w:val="4E443C"/>
+          <w:sz w:val="23"/>
+          <w:szCs w:val="23"/>
+        </w:rPr>
+        <w:t>c b</w:t>
+      </w:r>
+      <w:r>
+        <w:rPr>
+          <w:color w:val="4E443C"/>
+          <w:sz w:val="23"/>
+          <w:szCs w:val="23"/>
+        </w:rPr>
+        <w:t>ấ</w:t>
+      </w:r>
+      <w:r>
+        <w:rPr>
+          <w:rFonts w:ascii="Georgia" w:hAnsi="Georgia" w:cs="Georgia"/>
+          <w:color w:val="4E443C"/>
+          <w:sz w:val="23"/>
+          <w:szCs w:val="23"/>
+        </w:rPr>
+        <w:t>t kỳ nhánh nào khác s</w:t>
+      </w:r>
+      <w:r>
+        <w:rPr>
+          <w:color w:val="4E443C"/>
+          <w:sz w:val="23"/>
+          <w:szCs w:val="23"/>
+        </w:rPr>
+        <w:t>ử</w:t>
+      </w:r>
+      <w:r>
+        <w:rPr>
+          <w:rFonts w:ascii="Georgia" w:hAnsi="Georgia" w:cs="Georgia"/>
+          <w:color w:val="4E443C"/>
+          <w:sz w:val="23"/>
+          <w:szCs w:val="23"/>
+        </w:rPr>
+        <w:t xml:space="preserve"> d</w:t>
+      </w:r>
+      <w:r>
+        <w:rPr>
+          <w:color w:val="4E443C"/>
+          <w:sz w:val="23"/>
+          <w:szCs w:val="23"/>
+        </w:rPr>
+        <w:t>ụ</w:t>
+      </w:r>
+      <w:r>
+        <w:rPr>
+          <w:rFonts w:ascii="Georgia" w:hAnsi="Georgia" w:cs="Georgia"/>
+          <w:color w:val="4E443C"/>
+          <w:sz w:val="23"/>
+          <w:szCs w:val="23"/>
+        </w:rPr>
+        <w:t>ng cho vi</w:t>
+      </w:r>
+      <w:r>
+        <w:rPr>
+          <w:color w:val="4E443C"/>
+          <w:sz w:val="23"/>
+          <w:szCs w:val="23"/>
+        </w:rPr>
+        <w:t>ệ</w:t>
+      </w:r>
+      <w:r>
+        <w:rPr>
+          <w:rFonts w:ascii="Georgia" w:hAnsi="Georgia" w:cs="Georgia"/>
+          <w:color w:val="4E443C"/>
+          <w:sz w:val="23"/>
+          <w:szCs w:val="23"/>
+        </w:rPr>
+        <w:t>c l</w:t>
+      </w:r>
+      <w:r>
+        <w:rPr>
+          <w:color w:val="4E443C"/>
+          <w:sz w:val="23"/>
+          <w:szCs w:val="23"/>
+        </w:rPr>
+        <w:t>ư</w:t>
+      </w:r>
+      <w:r>
+        <w:rPr>
+          <w:rFonts w:ascii="Georgia" w:hAnsi="Georgia" w:cs="Georgia"/>
+          <w:color w:val="4E443C"/>
+          <w:sz w:val="23"/>
+          <w:szCs w:val="23"/>
+        </w:rPr>
+        <w:t>u tr</w:t>
+      </w:r>
+      <w:r>
+        <w:rPr>
+          <w:color w:val="4E443C"/>
+          <w:sz w:val="23"/>
+          <w:szCs w:val="23"/>
+        </w:rPr>
+        <w:t>ữ</w:t>
+      </w:r>
+      <w:r>
+        <w:rPr>
+          <w:rFonts w:ascii="Georgia" w:hAnsi="Georgia" w:cs="Georgia"/>
+          <w:color w:val="4E443C"/>
+          <w:sz w:val="23"/>
+          <w:szCs w:val="23"/>
+        </w:rPr>
+        <w:t xml:space="preserve"> các phiên b</w:t>
+      </w:r>
+      <w:r>
+        <w:rPr>
+          <w:color w:val="4E443C"/>
+          <w:sz w:val="23"/>
+          <w:szCs w:val="23"/>
+        </w:rPr>
+        <w:t>ả</w:t>
+      </w:r>
+      <w:r>
+        <w:rPr>
+          <w:rFonts w:ascii="Georgia" w:hAnsi="Georgia" w:cs="Georgia"/>
+          <w:color w:val="4E443C"/>
+          <w:sz w:val="23"/>
+          <w:szCs w:val="23"/>
+        </w:rPr>
+        <w:t xml:space="preserve">n </w:t>
+      </w:r>
+      <w:r>
+        <w:rPr>
+          <w:color w:val="4E443C"/>
+          <w:sz w:val="23"/>
+          <w:szCs w:val="23"/>
+        </w:rPr>
+        <w:t>ổ</w:t>
+      </w:r>
+      <w:r>
+        <w:rPr>
+          <w:rFonts w:ascii="Georgia" w:hAnsi="Georgia" w:cs="Georgia"/>
+          <w:color w:val="4E443C"/>
+          <w:sz w:val="23"/>
+          <w:szCs w:val="23"/>
+        </w:rPr>
+        <w:t>n đ</w:t>
+      </w:r>
+      <w:r>
+        <w:rPr>
+          <w:color w:val="4E443C"/>
+          <w:sz w:val="23"/>
+          <w:szCs w:val="23"/>
+        </w:rPr>
+        <w:t>ị</w:t>
+      </w:r>
+      <w:r>
+        <w:rPr>
+          <w:rFonts w:ascii="Georgia" w:hAnsi="Georgia" w:cs="Georgia"/>
+          <w:color w:val="4E443C"/>
+          <w:sz w:val="23"/>
+          <w:szCs w:val="23"/>
+        </w:rPr>
+        <w:t>nh). B</w:t>
+      </w:r>
+      <w:r>
+        <w:rPr>
+          <w:color w:val="4E443C"/>
+          <w:sz w:val="23"/>
+          <w:szCs w:val="23"/>
+        </w:rPr>
+        <w:t>ạ</w:t>
+      </w:r>
+      <w:r>
+        <w:rPr>
+          <w:rFonts w:ascii="Georgia" w:hAnsi="Georgia" w:cs="Georgia"/>
+          <w:color w:val="4E443C"/>
+          <w:sz w:val="23"/>
+          <w:szCs w:val="23"/>
+        </w:rPr>
+        <w:t>n có th</w:t>
+      </w:r>
+      <w:r>
+        <w:rPr>
+          <w:color w:val="4E443C"/>
+          <w:sz w:val="23"/>
+          <w:szCs w:val="23"/>
+        </w:rPr>
+        <w:t>ể</w:t>
+      </w:r>
+      <w:r>
+        <w:rPr>
+          <w:rFonts w:ascii="Georgia" w:hAnsi="Georgia" w:cs="Georgia"/>
+          <w:color w:val="4E443C"/>
+          <w:sz w:val="23"/>
+          <w:szCs w:val="23"/>
+        </w:rPr>
+        <w:t xml:space="preserve"> xóa m</w:t>
+      </w:r>
+      <w:r>
+        <w:rPr>
+          <w:color w:val="4E443C"/>
+          <w:sz w:val="23"/>
+          <w:szCs w:val="23"/>
+        </w:rPr>
+        <w:t>ộ</w:t>
+      </w:r>
+      <w:r>
+        <w:rPr>
+          <w:rFonts w:ascii="Georgia" w:hAnsi="Georgia" w:cs="Georgia"/>
+          <w:color w:val="4E443C"/>
+          <w:sz w:val="23"/>
+          <w:szCs w:val="23"/>
+        </w:rPr>
+        <w:t>t nhánh trung tâm đi s</w:t>
+      </w:r>
+      <w:r>
+        <w:rPr>
+          <w:color w:val="4E443C"/>
+          <w:sz w:val="23"/>
+          <w:szCs w:val="23"/>
+        </w:rPr>
+        <w:t>ử</w:t>
+      </w:r>
+      <w:r>
+        <w:rPr>
+          <w:rFonts w:ascii="Georgia" w:hAnsi="Georgia" w:cs="Georgia"/>
+          <w:color w:val="4E443C"/>
+          <w:sz w:val="23"/>
+          <w:szCs w:val="23"/>
+        </w:rPr>
+        <w:t xml:space="preserve"> d</w:t>
+      </w:r>
+      <w:r>
+        <w:rPr>
+          <w:color w:val="4E443C"/>
+          <w:sz w:val="23"/>
+          <w:szCs w:val="23"/>
+        </w:rPr>
+        <w:t>ụ</w:t>
+      </w:r>
+      <w:r>
+        <w:rPr>
+          <w:rFonts w:ascii="Georgia" w:hAnsi="Georgia" w:cs="Georgia"/>
+          <w:color w:val="4E443C"/>
+          <w:sz w:val="23"/>
+          <w:szCs w:val="23"/>
+        </w:rPr>
+        <w:t>ng cú pháp sau</w:t>
+      </w:r>
+      <w:r>
+        <w:rPr>
+          <w:rFonts w:ascii="Georgia" w:hAnsi="Georgia"/>
+          <w:color w:val="4E443C"/>
+          <w:sz w:val="23"/>
+          <w:szCs w:val="23"/>
+        </w:rPr>
+        <w:t> </w:t>
+      </w:r>
+      <w:r>
+        <w:rPr>
+          <w:rStyle w:val="HTMLCode"/>
+          <w:rFonts w:ascii="Courier" w:hAnsi="Courier"/>
+          <w:color w:val="F14E32"/>
+          <w:sz w:val="23"/>
+          <w:szCs w:val="23"/>
+          <w:bdr w:val="single" w:sz="6" w:space="1" w:color="EFEEE6" w:frame="1"/>
+          <w:shd w:val="clear" w:color="auto" w:fill="FFFFFF"/>
+        </w:rPr>
+        <w:t>git push [remotename] :[branch]</w:t>
+      </w:r>
+      <w:r>
+        <w:rPr>
+          <w:rFonts w:ascii="Georgia" w:hAnsi="Georgia"/>
+          <w:color w:val="4E443C"/>
+          <w:sz w:val="23"/>
+          <w:szCs w:val="23"/>
+        </w:rPr>
+        <w:t>. N</w:t>
+      </w:r>
+      <w:r>
+        <w:rPr>
+          <w:color w:val="4E443C"/>
+          <w:sz w:val="23"/>
+          <w:szCs w:val="23"/>
+        </w:rPr>
+        <w:t>ế</w:t>
+      </w:r>
+      <w:r>
+        <w:rPr>
+          <w:rFonts w:ascii="Georgia" w:hAnsi="Georgia" w:cs="Georgia"/>
+          <w:color w:val="4E443C"/>
+          <w:sz w:val="23"/>
+          <w:szCs w:val="23"/>
+        </w:rPr>
+        <w:t>u b</w:t>
+      </w:r>
+      <w:r>
+        <w:rPr>
+          <w:color w:val="4E443C"/>
+          <w:sz w:val="23"/>
+          <w:szCs w:val="23"/>
+        </w:rPr>
+        <w:t>ạ</w:t>
+      </w:r>
+      <w:r>
+        <w:rPr>
+          <w:rFonts w:ascii="Georgia" w:hAnsi="Georgia" w:cs="Georgia"/>
+          <w:color w:val="4E443C"/>
+          <w:sz w:val="23"/>
+          <w:szCs w:val="23"/>
+        </w:rPr>
+        <w:t>n mu</w:t>
+      </w:r>
+      <w:r>
+        <w:rPr>
+          <w:color w:val="4E443C"/>
+          <w:sz w:val="23"/>
+          <w:szCs w:val="23"/>
+        </w:rPr>
+        <w:t>ố</w:t>
+      </w:r>
+      <w:r>
+        <w:rPr>
+          <w:rFonts w:ascii="Georgia" w:hAnsi="Georgia" w:cs="Georgia"/>
+          <w:color w:val="4E443C"/>
+          <w:sz w:val="23"/>
+          <w:szCs w:val="23"/>
+        </w:rPr>
+        <w:t>n xóa nhánh</w:t>
+      </w:r>
+      <w:r>
+        <w:rPr>
+          <w:rFonts w:ascii="Georgia" w:hAnsi="Georgia"/>
+          <w:color w:val="4E443C"/>
+          <w:sz w:val="23"/>
+          <w:szCs w:val="23"/>
+        </w:rPr>
+        <w:t> </w:t>
+      </w:r>
+      <w:r>
+        <w:rPr>
+          <w:rStyle w:val="HTMLCode"/>
+          <w:rFonts w:ascii="Courier" w:hAnsi="Courier"/>
+          <w:color w:val="F14E32"/>
+          <w:sz w:val="23"/>
+          <w:szCs w:val="23"/>
+          <w:bdr w:val="single" w:sz="6" w:space="1" w:color="EFEEE6" w:frame="1"/>
+          <w:shd w:val="clear" w:color="auto" w:fill="FFFFFF"/>
+        </w:rPr>
+        <w:t>serverfix</w:t>
+      </w:r>
+      <w:r>
+        <w:rPr>
+          <w:rFonts w:ascii="Georgia" w:hAnsi="Georgia"/>
+          <w:color w:val="4E443C"/>
+          <w:sz w:val="23"/>
+          <w:szCs w:val="23"/>
+        </w:rPr>
+        <w:t> trên máy ch</w:t>
+      </w:r>
+      <w:r>
+        <w:rPr>
+          <w:color w:val="4E443C"/>
+          <w:sz w:val="23"/>
+          <w:szCs w:val="23"/>
+        </w:rPr>
+        <w:t>ủ</w:t>
+      </w:r>
+      <w:r>
+        <w:rPr>
+          <w:rFonts w:ascii="Georgia" w:hAnsi="Georgia" w:cs="Georgia"/>
+          <w:color w:val="4E443C"/>
+          <w:sz w:val="23"/>
+          <w:szCs w:val="23"/>
+        </w:rPr>
+        <w:t>, b</w:t>
+      </w:r>
+      <w:r>
+        <w:rPr>
+          <w:color w:val="4E443C"/>
+          <w:sz w:val="23"/>
+          <w:szCs w:val="23"/>
+        </w:rPr>
+        <w:t>ạ</w:t>
+      </w:r>
+      <w:r>
+        <w:rPr>
+          <w:rFonts w:ascii="Georgia" w:hAnsi="Georgia" w:cs="Georgia"/>
+          <w:color w:val="4E443C"/>
+          <w:sz w:val="23"/>
+          <w:szCs w:val="23"/>
+        </w:rPr>
+        <w:t>n có th</w:t>
+      </w:r>
+      <w:r>
+        <w:rPr>
+          <w:color w:val="4E443C"/>
+          <w:sz w:val="23"/>
+          <w:szCs w:val="23"/>
+        </w:rPr>
+        <w:t>ể</w:t>
+      </w:r>
+      <w:r>
+        <w:rPr>
+          <w:rFonts w:ascii="Georgia" w:hAnsi="Georgia" w:cs="Georgia"/>
+          <w:color w:val="4E443C"/>
+          <w:sz w:val="23"/>
+          <w:szCs w:val="23"/>
+        </w:rPr>
+        <w:t xml:space="preserve"> ch</w:t>
+      </w:r>
+      <w:r>
+        <w:rPr>
+          <w:color w:val="4E443C"/>
+          <w:sz w:val="23"/>
+          <w:szCs w:val="23"/>
+        </w:rPr>
+        <w:t>ạ</w:t>
+      </w:r>
+      <w:r>
+        <w:rPr>
+          <w:rFonts w:ascii="Georgia" w:hAnsi="Georgia" w:cs="Georgia"/>
+          <w:color w:val="4E443C"/>
+          <w:sz w:val="23"/>
+          <w:szCs w:val="23"/>
+        </w:rPr>
+        <w:t>y l</w:t>
+      </w:r>
+      <w:r>
+        <w:rPr>
+          <w:color w:val="4E443C"/>
+          <w:sz w:val="23"/>
+          <w:szCs w:val="23"/>
+        </w:rPr>
+        <w:t>ệ</w:t>
+      </w:r>
+      <w:r>
+        <w:rPr>
+          <w:rFonts w:ascii="Georgia" w:hAnsi="Georgia" w:cs="Georgia"/>
+          <w:color w:val="4E443C"/>
+          <w:sz w:val="23"/>
+          <w:szCs w:val="23"/>
+        </w:rPr>
+        <w:t>nh sau:</w:t>
+      </w:r>
+    </w:p>
+    <w:p>
+      <w:pPr>
+        <w:pStyle w:val="HTMLPreformatted"/>
+        <w:pBdr>
+          <w:top w:val="single" w:sz="6" w:space="8" w:color="EFEEE6"/>
+          <w:left w:val="single" w:sz="6" w:space="12" w:color="EFEEE6"/>
+          <w:bottom w:val="single" w:sz="6" w:space="11" w:color="EFEEE6"/>
+          <w:right w:val="single" w:sz="6" w:space="12" w:color="EFEEE6"/>
+        </w:pBdr>
+        <w:shd w:val="clear" w:color="auto" w:fill="FFFFFF"/>
+        <w:spacing w:after="240" w:line="291" w:lineRule="atLeast"/>
+        <w:rPr>
+          <w:rStyle w:val="HTMLCode"/>
+          <w:rFonts w:ascii="Courier" w:hAnsi="Courier"/>
+          <w:color w:val="F14E32"/>
+          <w:sz w:val="23"/>
+          <w:szCs w:val="23"/>
+          <w:bdr w:val="single" w:sz="6" w:space="1" w:color="EFEEE6" w:frame="1"/>
+          <w:shd w:val="clear" w:color="auto" w:fill="FFFFFF"/>
+        </w:rPr>
+      </w:pPr>
+      <w:r>
+        <w:rPr>
+          <w:rStyle w:val="HTMLCode"/>
+          <w:rFonts w:ascii="Courier" w:hAnsi="Courier"/>
+          <w:color w:val="F14E32"/>
+          <w:sz w:val="23"/>
+          <w:szCs w:val="23"/>
+          <w:bdr w:val="single" w:sz="6" w:space="1" w:color="EFEEE6" w:frame="1"/>
+          <w:shd w:val="clear" w:color="auto" w:fill="FFFFFF"/>
+        </w:rPr>
+        <w:lastRenderedPageBreak/>
+        <w:t>$ git push origin :serverfix</w:t>
+      </w:r>
+    </w:p>
+    <w:p>
+      <w:pPr>
+        <w:pStyle w:val="HTMLPreformatted"/>
+        <w:pBdr>
+          <w:top w:val="single" w:sz="6" w:space="8" w:color="EFEEE6"/>
+          <w:left w:val="single" w:sz="6" w:space="12" w:color="EFEEE6"/>
+          <w:bottom w:val="single" w:sz="6" w:space="11" w:color="EFEEE6"/>
+          <w:right w:val="single" w:sz="6" w:space="12" w:color="EFEEE6"/>
+        </w:pBdr>
+        <w:shd w:val="clear" w:color="auto" w:fill="FFFFFF"/>
+        <w:spacing w:after="240" w:line="291" w:lineRule="atLeast"/>
+        <w:rPr>
+          <w:rStyle w:val="HTMLCode"/>
+          <w:rFonts w:ascii="Courier" w:hAnsi="Courier"/>
+          <w:color w:val="F14E32"/>
+          <w:sz w:val="23"/>
+          <w:szCs w:val="23"/>
+          <w:bdr w:val="single" w:sz="6" w:space="1" w:color="EFEEE6" w:frame="1"/>
+          <w:shd w:val="clear" w:color="auto" w:fill="FFFFFF"/>
+        </w:rPr>
+      </w:pPr>
+      <w:r>
+        <w:rPr>
+          <w:rStyle w:val="HTMLCode"/>
+          <w:rFonts w:ascii="Courier" w:hAnsi="Courier"/>
+          <w:color w:val="F14E32"/>
+          <w:sz w:val="23"/>
+          <w:szCs w:val="23"/>
+          <w:bdr w:val="single" w:sz="6" w:space="1" w:color="EFEEE6" w:frame="1"/>
+          <w:shd w:val="clear" w:color="auto" w:fill="FFFFFF"/>
+        </w:rPr>
+        <w:t>To git@github.com:schacon/simplegit.git</w:t>
+      </w:r>
+    </w:p>
+    <w:p>
+      <w:pPr>
+        <w:pStyle w:val="HTMLPreformatted"/>
+        <w:pBdr>
+          <w:top w:val="single" w:sz="6" w:space="8" w:color="EFEEE6"/>
+          <w:left w:val="single" w:sz="6" w:space="12" w:color="EFEEE6"/>
+          <w:bottom w:val="single" w:sz="6" w:space="11" w:color="EFEEE6"/>
+          <w:right w:val="single" w:sz="6" w:space="12" w:color="EFEEE6"/>
+        </w:pBdr>
+        <w:shd w:val="clear" w:color="auto" w:fill="FFFFFF"/>
+        <w:spacing w:after="240" w:line="291" w:lineRule="atLeast"/>
+        <w:rPr>
+          <w:rStyle w:val="HTMLCode"/>
+          <w:rFonts w:ascii="Courier" w:hAnsi="Courier"/>
+          <w:color w:val="F14E32"/>
+          <w:sz w:val="23"/>
+          <w:szCs w:val="23"/>
+          <w:bdr w:val="single" w:sz="6" w:space="1" w:color="EFEEE6" w:frame="1"/>
+          <w:shd w:val="clear" w:color="auto" w:fill="FFFFFF"/>
+        </w:rPr>
+      </w:pPr>
+      <w:r>
+        <w:rPr>
+          <w:rStyle w:val="HTMLCode"/>
+          <w:rFonts w:ascii="Courier" w:hAnsi="Courier"/>
+          <w:color w:val="F14E32"/>
+          <w:sz w:val="23"/>
+          <w:szCs w:val="23"/>
+          <w:bdr w:val="single" w:sz="6" w:space="1" w:color="EFEEE6" w:frame="1"/>
+          <w:shd w:val="clear" w:color="auto" w:fill="FFFFFF"/>
+        </w:rPr>
+        <w:t xml:space="preserve"> - [deleted]         serverfix</w:t>
+      </w:r>
+    </w:p>
+    <w:p>
+      <w:pPr>
+        <w:pStyle w:val="NormalWeb"/>
+        <w:shd w:val="clear" w:color="auto" w:fill="FCFCFA"/>
+        <w:spacing w:before="0" w:beforeAutospacing="0" w:after="0" w:afterAutospacing="0" w:line="356" w:lineRule="atLeast"/>
+        <w:rPr>
+          <w:rFonts w:ascii="Georgia" w:hAnsi="Georgia"/>
+          <w:color w:val="4E443C"/>
+          <w:sz w:val="23"/>
+          <w:szCs w:val="23"/>
+        </w:rPr>
+      </w:pPr>
+      <w:r>
+        <w:rPr>
+          <w:rFonts w:ascii="Georgia" w:hAnsi="Georgia"/>
+          <w:color w:val="4E443C"/>
+          <w:sz w:val="23"/>
+          <w:szCs w:val="23"/>
+        </w:rPr>
+        <w:t>V</w:t>
+      </w:r>
+      <w:r>
+        <w:rPr>
+          <w:color w:val="4E443C"/>
+          <w:sz w:val="23"/>
+          <w:szCs w:val="23"/>
+        </w:rPr>
+        <w:t>ậ</w:t>
+      </w:r>
+      <w:r>
+        <w:rPr>
+          <w:rFonts w:ascii="Georgia" w:hAnsi="Georgia" w:cs="Georgia"/>
+          <w:color w:val="4E443C"/>
+          <w:sz w:val="23"/>
+          <w:szCs w:val="23"/>
+        </w:rPr>
+        <w:t>y là đã xong, nhánh đó đã b</w:t>
+      </w:r>
+      <w:r>
+        <w:rPr>
+          <w:color w:val="4E443C"/>
+          <w:sz w:val="23"/>
+          <w:szCs w:val="23"/>
+        </w:rPr>
+        <w:t>ị</w:t>
+      </w:r>
+      <w:r>
+        <w:rPr>
+          <w:rFonts w:ascii="Georgia" w:hAnsi="Georgia" w:cs="Georgia"/>
+          <w:color w:val="4E443C"/>
+          <w:sz w:val="23"/>
+          <w:szCs w:val="23"/>
+        </w:rPr>
+        <w:t xml:space="preserve"> xóa kh</w:t>
+      </w:r>
+      <w:r>
+        <w:rPr>
+          <w:color w:val="4E443C"/>
+          <w:sz w:val="23"/>
+          <w:szCs w:val="23"/>
+        </w:rPr>
+        <w:t>ỏ</w:t>
+      </w:r>
+      <w:r>
+        <w:rPr>
+          <w:rFonts w:ascii="Georgia" w:hAnsi="Georgia" w:cs="Georgia"/>
+          <w:color w:val="4E443C"/>
+          <w:sz w:val="23"/>
+          <w:szCs w:val="23"/>
+        </w:rPr>
+        <w:t>i máy ch</w:t>
+      </w:r>
+      <w:r>
+        <w:rPr>
+          <w:color w:val="4E443C"/>
+          <w:sz w:val="23"/>
+          <w:szCs w:val="23"/>
+        </w:rPr>
+        <w:t>ủ</w:t>
+      </w:r>
+      <w:r>
+        <w:rPr>
+          <w:rFonts w:ascii="Georgia" w:hAnsi="Georgia" w:cs="Georgia"/>
+          <w:color w:val="4E443C"/>
+          <w:sz w:val="23"/>
+          <w:szCs w:val="23"/>
+        </w:rPr>
+        <w:t>. Có th</w:t>
+      </w:r>
+      <w:r>
+        <w:rPr>
+          <w:color w:val="4E443C"/>
+          <w:sz w:val="23"/>
+          <w:szCs w:val="23"/>
+        </w:rPr>
+        <w:t>ể</w:t>
+      </w:r>
+      <w:r>
+        <w:rPr>
+          <w:rFonts w:ascii="Georgia" w:hAnsi="Georgia" w:cs="Georgia"/>
+          <w:color w:val="4E443C"/>
+          <w:sz w:val="23"/>
+          <w:szCs w:val="23"/>
+        </w:rPr>
+        <w:t xml:space="preserve"> b</w:t>
+      </w:r>
+      <w:r>
+        <w:rPr>
+          <w:color w:val="4E443C"/>
+          <w:sz w:val="23"/>
+          <w:szCs w:val="23"/>
+        </w:rPr>
+        <w:t>ạ</w:t>
+      </w:r>
+      <w:r>
+        <w:rPr>
+          <w:rFonts w:ascii="Georgia" w:hAnsi="Georgia" w:cs="Georgia"/>
+          <w:color w:val="4E443C"/>
+          <w:sz w:val="23"/>
+          <w:szCs w:val="23"/>
+        </w:rPr>
+        <w:t>n mu</w:t>
+      </w:r>
+      <w:r>
+        <w:rPr>
+          <w:color w:val="4E443C"/>
+          <w:sz w:val="23"/>
+          <w:szCs w:val="23"/>
+        </w:rPr>
+        <w:t>ố</w:t>
+      </w:r>
+      <w:r>
+        <w:rPr>
+          <w:rFonts w:ascii="Georgia" w:hAnsi="Georgia" w:cs="Georgia"/>
+          <w:color w:val="4E443C"/>
+          <w:sz w:val="23"/>
+          <w:szCs w:val="23"/>
+        </w:rPr>
+        <w:t>n đánh d</w:t>
+      </w:r>
+      <w:r>
+        <w:rPr>
+          <w:color w:val="4E443C"/>
+          <w:sz w:val="23"/>
+          <w:szCs w:val="23"/>
+        </w:rPr>
+        <w:t>ấ</w:t>
+      </w:r>
+      <w:r>
+        <w:rPr>
+          <w:rFonts w:ascii="Georgia" w:hAnsi="Georgia" w:cs="Georgia"/>
+          <w:color w:val="4E443C"/>
+          <w:sz w:val="23"/>
+          <w:szCs w:val="23"/>
+        </w:rPr>
+        <w:t>u trang này l</w:t>
+      </w:r>
+      <w:r>
+        <w:rPr>
+          <w:color w:val="4E443C"/>
+          <w:sz w:val="23"/>
+          <w:szCs w:val="23"/>
+        </w:rPr>
+        <w:t>ạ</w:t>
+      </w:r>
+      <w:r>
+        <w:rPr>
+          <w:rFonts w:ascii="Georgia" w:hAnsi="Georgia" w:cs="Georgia"/>
+          <w:color w:val="4E443C"/>
+          <w:sz w:val="23"/>
+          <w:szCs w:val="23"/>
+        </w:rPr>
+        <w:t>i, vì b</w:t>
+      </w:r>
+      <w:r>
+        <w:rPr>
+          <w:color w:val="4E443C"/>
+          <w:sz w:val="23"/>
+          <w:szCs w:val="23"/>
+        </w:rPr>
+        <w:t>ạ</w:t>
+      </w:r>
+      <w:r>
+        <w:rPr>
+          <w:rFonts w:ascii="Georgia" w:hAnsi="Georgia" w:cs="Georgia"/>
+          <w:color w:val="4E443C"/>
+          <w:sz w:val="23"/>
+          <w:szCs w:val="23"/>
+        </w:rPr>
+        <w:t>n s</w:t>
+      </w:r>
+      <w:r>
+        <w:rPr>
+          <w:color w:val="4E443C"/>
+          <w:sz w:val="23"/>
+          <w:szCs w:val="23"/>
+        </w:rPr>
+        <w:t>ẽ</w:t>
+      </w:r>
+      <w:r>
+        <w:rPr>
+          <w:rFonts w:ascii="Georgia" w:hAnsi="Georgia" w:cs="Georgia"/>
+          <w:color w:val="4E443C"/>
+          <w:sz w:val="23"/>
+          <w:szCs w:val="23"/>
+        </w:rPr>
+        <w:t xml:space="preserve"> c</w:t>
+      </w:r>
+      <w:r>
+        <w:rPr>
+          <w:color w:val="4E443C"/>
+          <w:sz w:val="23"/>
+          <w:szCs w:val="23"/>
+        </w:rPr>
+        <w:t>ầ</w:t>
+      </w:r>
+      <w:r>
+        <w:rPr>
+          <w:rFonts w:ascii="Georgia" w:hAnsi="Georgia" w:cs="Georgia"/>
+          <w:color w:val="4E443C"/>
+          <w:sz w:val="23"/>
+          <w:szCs w:val="23"/>
+        </w:rPr>
+        <w:t>n đ</w:t>
+      </w:r>
+      <w:r>
+        <w:rPr>
+          <w:color w:val="4E443C"/>
+          <w:sz w:val="23"/>
+          <w:szCs w:val="23"/>
+        </w:rPr>
+        <w:t>ế</w:t>
+      </w:r>
+      <w:r>
+        <w:rPr>
+          <w:rFonts w:ascii="Georgia" w:hAnsi="Georgia" w:cs="Georgia"/>
+          <w:color w:val="4E443C"/>
+          <w:sz w:val="23"/>
+          <w:szCs w:val="23"/>
+        </w:rPr>
+        <w:t>n câu l</w:t>
+      </w:r>
+      <w:r>
+        <w:rPr>
+          <w:color w:val="4E443C"/>
+          <w:sz w:val="23"/>
+          <w:szCs w:val="23"/>
+        </w:rPr>
+        <w:t>ệ</w:t>
+      </w:r>
+      <w:r>
+        <w:rPr>
+          <w:rFonts w:ascii="Georgia" w:hAnsi="Georgia" w:cs="Georgia"/>
+          <w:color w:val="4E443C"/>
+          <w:sz w:val="23"/>
+          <w:szCs w:val="23"/>
+        </w:rPr>
+        <w:t>nh này và có th</w:t>
+      </w:r>
+      <w:r>
+        <w:rPr>
+          <w:color w:val="4E443C"/>
+          <w:sz w:val="23"/>
+          <w:szCs w:val="23"/>
+        </w:rPr>
+        <w:t>ể</w:t>
+      </w:r>
+      <w:r>
+        <w:rPr>
+          <w:rFonts w:ascii="Georgia" w:hAnsi="Georgia" w:cs="Georgia"/>
+          <w:color w:val="4E443C"/>
+          <w:sz w:val="23"/>
+          <w:szCs w:val="23"/>
+        </w:rPr>
+        <w:t xml:space="preserve"> b</w:t>
+      </w:r>
+      <w:r>
+        <w:rPr>
+          <w:color w:val="4E443C"/>
+          <w:sz w:val="23"/>
+          <w:szCs w:val="23"/>
+        </w:rPr>
+        <w:t>ạ</w:t>
+      </w:r>
+      <w:r>
+        <w:rPr>
+          <w:rFonts w:ascii="Georgia" w:hAnsi="Georgia" w:cs="Georgia"/>
+          <w:color w:val="4E443C"/>
+          <w:sz w:val="23"/>
+          <w:szCs w:val="23"/>
+        </w:rPr>
+        <w:t>n s</w:t>
+      </w:r>
+      <w:r>
+        <w:rPr>
+          <w:color w:val="4E443C"/>
+          <w:sz w:val="23"/>
+          <w:szCs w:val="23"/>
+        </w:rPr>
+        <w:t>ẽ</w:t>
+      </w:r>
+      <w:r>
+        <w:rPr>
+          <w:rFonts w:ascii="Georgia" w:hAnsi="Georgia" w:cs="Georgia"/>
+          <w:color w:val="4E443C"/>
+          <w:sz w:val="23"/>
+          <w:szCs w:val="23"/>
+        </w:rPr>
+        <w:t xml:space="preserve"> quên cú pháp c</w:t>
+      </w:r>
+      <w:r>
+        <w:rPr>
+          <w:color w:val="4E443C"/>
+          <w:sz w:val="23"/>
+          <w:szCs w:val="23"/>
+        </w:rPr>
+        <w:t>ủ</w:t>
+      </w:r>
+      <w:r>
+        <w:rPr>
+          <w:rFonts w:ascii="Georgia" w:hAnsi="Georgia" w:cs="Georgia"/>
+          <w:color w:val="4E443C"/>
+          <w:sz w:val="23"/>
+          <w:szCs w:val="23"/>
+        </w:rPr>
+        <w:t>a nó. M</w:t>
+      </w:r>
+      <w:r>
+        <w:rPr>
+          <w:color w:val="4E443C"/>
+          <w:sz w:val="23"/>
+          <w:szCs w:val="23"/>
+        </w:rPr>
+        <w:t>ộ</w:t>
+      </w:r>
+      <w:r>
+        <w:rPr>
+          <w:rFonts w:ascii="Georgia" w:hAnsi="Georgia" w:cs="Georgia"/>
+          <w:color w:val="4E443C"/>
+          <w:sz w:val="23"/>
+          <w:szCs w:val="23"/>
+        </w:rPr>
+        <w:t>t cách đ</w:t>
+      </w:r>
+      <w:r>
+        <w:rPr>
+          <w:color w:val="4E443C"/>
+          <w:sz w:val="23"/>
+          <w:szCs w:val="23"/>
+        </w:rPr>
+        <w:t>ể</w:t>
+      </w:r>
+      <w:r>
+        <w:rPr>
+          <w:rFonts w:ascii="Georgia" w:hAnsi="Georgia" w:cs="Georgia"/>
+          <w:color w:val="4E443C"/>
+          <w:sz w:val="23"/>
+          <w:szCs w:val="23"/>
+        </w:rPr>
+        <w:t xml:space="preserve"> nh</w:t>
+      </w:r>
+      <w:r>
+        <w:rPr>
+          <w:color w:val="4E443C"/>
+          <w:sz w:val="23"/>
+          <w:szCs w:val="23"/>
+        </w:rPr>
+        <w:t>ớ</w:t>
+      </w:r>
+      <w:r>
+        <w:rPr>
+          <w:rFonts w:ascii="Georgia" w:hAnsi="Georgia" w:cs="Georgia"/>
+          <w:color w:val="4E443C"/>
+          <w:sz w:val="23"/>
+          <w:szCs w:val="23"/>
+        </w:rPr>
+        <w:t xml:space="preserve"> l</w:t>
+      </w:r>
+      <w:r>
+        <w:rPr>
+          <w:color w:val="4E443C"/>
+          <w:sz w:val="23"/>
+          <w:szCs w:val="23"/>
+        </w:rPr>
+        <w:t>ệ</w:t>
+      </w:r>
+      <w:r>
+        <w:rPr>
+          <w:rFonts w:ascii="Georgia" w:hAnsi="Georgia" w:cs="Georgia"/>
+          <w:color w:val="4E443C"/>
+          <w:sz w:val="23"/>
+          <w:szCs w:val="23"/>
+        </w:rPr>
+        <w:t>nh này là xem l</w:t>
+      </w:r>
+      <w:r>
+        <w:rPr>
+          <w:color w:val="4E443C"/>
+          <w:sz w:val="23"/>
+          <w:szCs w:val="23"/>
+        </w:rPr>
+        <w:t>ạ</w:t>
+      </w:r>
+      <w:r>
+        <w:rPr>
+          <w:rFonts w:ascii="Georgia" w:hAnsi="Georgia" w:cs="Georgia"/>
+          <w:color w:val="4E443C"/>
+          <w:sz w:val="23"/>
+          <w:szCs w:val="23"/>
+        </w:rPr>
+        <w:t>i cú pháp chúng ta đã nh</w:t>
+      </w:r>
+      <w:r>
+        <w:rPr>
+          <w:color w:val="4E443C"/>
+          <w:sz w:val="23"/>
+          <w:szCs w:val="23"/>
+        </w:rPr>
+        <w:t>ắ</w:t>
+      </w:r>
+      <w:r>
+        <w:rPr>
+          <w:rFonts w:ascii="Georgia" w:hAnsi="Georgia" w:cs="Georgia"/>
+          <w:color w:val="4E443C"/>
+          <w:sz w:val="23"/>
+          <w:szCs w:val="23"/>
+        </w:rPr>
+        <w:t>c t</w:t>
+      </w:r>
+      <w:r>
+        <w:rPr>
+          <w:color w:val="4E443C"/>
+          <w:sz w:val="23"/>
+          <w:szCs w:val="23"/>
+        </w:rPr>
+        <w:t>ớ</w:t>
+      </w:r>
+      <w:r>
+        <w:rPr>
+          <w:rFonts w:ascii="Georgia" w:hAnsi="Georgia" w:cs="Georgia"/>
+          <w:color w:val="4E443C"/>
+          <w:sz w:val="23"/>
+          <w:szCs w:val="23"/>
+        </w:rPr>
+        <w:t>i tr</w:t>
+      </w:r>
+      <w:r>
+        <w:rPr>
+          <w:color w:val="4E443C"/>
+          <w:sz w:val="23"/>
+          <w:szCs w:val="23"/>
+        </w:rPr>
+        <w:t>ướ</w:t>
+      </w:r>
+      <w:r>
+        <w:rPr>
+          <w:rFonts w:ascii="Georgia" w:hAnsi="Georgia" w:cs="Georgia"/>
+          <w:color w:val="4E443C"/>
+          <w:sz w:val="23"/>
+          <w:szCs w:val="23"/>
+        </w:rPr>
+        <w:t>c đó</w:t>
+      </w:r>
+      <w:r>
+        <w:rPr>
+          <w:rFonts w:ascii="Georgia" w:hAnsi="Georgia"/>
+          <w:color w:val="4E443C"/>
+          <w:sz w:val="23"/>
+          <w:szCs w:val="23"/>
+        </w:rPr>
+        <w:t> </w:t>
+      </w:r>
+      <w:r>
+        <w:rPr>
+          <w:rStyle w:val="HTMLCode"/>
+          <w:rFonts w:ascii="Courier" w:hAnsi="Courier"/>
+          <w:color w:val="F14E32"/>
+          <w:sz w:val="23"/>
+          <w:szCs w:val="23"/>
+          <w:bdr w:val="single" w:sz="6" w:space="1" w:color="EFEEE6" w:frame="1"/>
+          <w:shd w:val="clear" w:color="auto" w:fill="FFFFFF"/>
+        </w:rPr>
+        <w:t>git push [remotename] [localbranch]:[remotebranch]</w:t>
+      </w:r>
+      <w:r>
+        <w:rPr>
+          <w:rFonts w:ascii="Georgia" w:hAnsi="Georgia"/>
+          <w:color w:val="4E443C"/>
+          <w:sz w:val="23"/>
+          <w:szCs w:val="23"/>
+        </w:rPr>
+        <w:t>. N</w:t>
+      </w:r>
+      <w:r>
+        <w:rPr>
+          <w:color w:val="4E443C"/>
+          <w:sz w:val="23"/>
+          <w:szCs w:val="23"/>
+        </w:rPr>
+        <w:t>ế</w:t>
+      </w:r>
+      <w:r>
+        <w:rPr>
+          <w:rFonts w:ascii="Georgia" w:hAnsi="Georgia" w:cs="Georgia"/>
+          <w:color w:val="4E443C"/>
+          <w:sz w:val="23"/>
+          <w:szCs w:val="23"/>
+        </w:rPr>
+        <w:t>u b</w:t>
+      </w:r>
+      <w:r>
+        <w:rPr>
+          <w:color w:val="4E443C"/>
+          <w:sz w:val="23"/>
+          <w:szCs w:val="23"/>
+        </w:rPr>
+        <w:t>ạ</w:t>
+      </w:r>
+      <w:r>
+        <w:rPr>
+          <w:rFonts w:ascii="Georgia" w:hAnsi="Georgia" w:cs="Georgia"/>
+          <w:color w:val="4E443C"/>
+          <w:sz w:val="23"/>
+          <w:szCs w:val="23"/>
+        </w:rPr>
+        <w:t>n b</w:t>
+      </w:r>
+      <w:r>
+        <w:rPr>
+          <w:color w:val="4E443C"/>
+          <w:sz w:val="23"/>
+          <w:szCs w:val="23"/>
+        </w:rPr>
+        <w:t>ỏ</w:t>
+      </w:r>
+      <w:r>
+        <w:rPr>
+          <w:rFonts w:ascii="Georgia" w:hAnsi="Georgia" w:cs="Georgia"/>
+          <w:color w:val="4E443C"/>
+          <w:sz w:val="23"/>
+          <w:szCs w:val="23"/>
+        </w:rPr>
+        <w:t xml:space="preserve"> qua ph</w:t>
+      </w:r>
+      <w:r>
+        <w:rPr>
+          <w:color w:val="4E443C"/>
+          <w:sz w:val="23"/>
+          <w:szCs w:val="23"/>
+        </w:rPr>
+        <w:t>ầ</w:t>
+      </w:r>
+      <w:r>
+        <w:rPr>
+          <w:rFonts w:ascii="Georgia" w:hAnsi="Georgia" w:cs="Georgia"/>
+          <w:color w:val="4E443C"/>
+          <w:sz w:val="23"/>
+          <w:szCs w:val="23"/>
+        </w:rPr>
+        <w:t>n</w:t>
+      </w:r>
+      <w:r>
+        <w:rPr>
+          <w:rFonts w:ascii="Georgia" w:hAnsi="Georgia"/>
+          <w:color w:val="4E443C"/>
+          <w:sz w:val="23"/>
+          <w:szCs w:val="23"/>
+        </w:rPr>
+        <w:t> </w:t>
+      </w:r>
+      <w:r>
+        <w:rPr>
+          <w:rStyle w:val="HTMLCode"/>
+          <w:rFonts w:ascii="Courier" w:hAnsi="Courier"/>
+          <w:color w:val="F14E32"/>
+          <w:sz w:val="23"/>
+          <w:szCs w:val="23"/>
+          <w:bdr w:val="single" w:sz="6" w:space="1" w:color="EFEEE6" w:frame="1"/>
+          <w:shd w:val="clear" w:color="auto" w:fill="FFFFFF"/>
+        </w:rPr>
+        <w:t>[localbranch]</w:t>
+      </w:r>
+      <w:r>
+        <w:rPr>
+          <w:rFonts w:ascii="Georgia" w:hAnsi="Georgia"/>
+          <w:color w:val="4E443C"/>
+          <w:sz w:val="23"/>
+          <w:szCs w:val="23"/>
+        </w:rPr>
+        <w:t>, thì c</w:t>
+      </w:r>
+      <w:r>
+        <w:rPr>
+          <w:color w:val="4E443C"/>
+          <w:sz w:val="23"/>
+          <w:szCs w:val="23"/>
+        </w:rPr>
+        <w:t>ơ</w:t>
+      </w:r>
+      <w:r>
+        <w:rPr>
+          <w:rFonts w:ascii="Georgia" w:hAnsi="Georgia" w:cs="Georgia"/>
+          <w:color w:val="4E443C"/>
+          <w:sz w:val="23"/>
+          <w:szCs w:val="23"/>
+        </w:rPr>
+        <w:t xml:space="preserve"> b</w:t>
+      </w:r>
+      <w:r>
+        <w:rPr>
+          <w:color w:val="4E443C"/>
+          <w:sz w:val="23"/>
+          <w:szCs w:val="23"/>
+        </w:rPr>
+        <w:t>ả</w:t>
+      </w:r>
+      <w:r>
+        <w:rPr>
+          <w:rFonts w:ascii="Georgia" w:hAnsi="Georgia" w:cs="Georgia"/>
+          <w:color w:val="4E443C"/>
+          <w:sz w:val="23"/>
+          <w:szCs w:val="23"/>
+        </w:rPr>
+        <w:t>n b</w:t>
+      </w:r>
+      <w:r>
+        <w:rPr>
+          <w:color w:val="4E443C"/>
+          <w:sz w:val="23"/>
+          <w:szCs w:val="23"/>
+        </w:rPr>
+        <w:t>ạ</w:t>
+      </w:r>
+      <w:r>
+        <w:rPr>
+          <w:rFonts w:ascii="Georgia" w:hAnsi="Georgia" w:cs="Georgia"/>
+          <w:color w:val="4E443C"/>
+          <w:sz w:val="23"/>
+          <w:szCs w:val="23"/>
+        </w:rPr>
+        <w:t>n đang th</w:t>
+      </w:r>
+      <w:r>
+        <w:rPr>
+          <w:color w:val="4E443C"/>
+          <w:sz w:val="23"/>
+          <w:szCs w:val="23"/>
+        </w:rPr>
+        <w:t>ự</w:t>
+      </w:r>
+      <w:r>
+        <w:rPr>
+          <w:rFonts w:ascii="Georgia" w:hAnsi="Georgia" w:cs="Georgia"/>
+          <w:color w:val="4E443C"/>
+          <w:sz w:val="23"/>
+          <w:szCs w:val="23"/>
+        </w:rPr>
+        <w:t>c hi</w:t>
+      </w:r>
+      <w:r>
+        <w:rPr>
+          <w:color w:val="4E443C"/>
+          <w:sz w:val="23"/>
+          <w:szCs w:val="23"/>
+        </w:rPr>
+        <w:t>ệ</w:t>
+      </w:r>
+      <w:r>
+        <w:rPr>
+          <w:rFonts w:ascii="Georgia" w:hAnsi="Georgia" w:cs="Georgia"/>
+          <w:color w:val="4E443C"/>
+          <w:sz w:val="23"/>
+          <w:szCs w:val="23"/>
+        </w:rPr>
+        <w:t>n "Không s</w:t>
+      </w:r>
+      <w:r>
+        <w:rPr>
+          <w:color w:val="4E443C"/>
+          <w:sz w:val="23"/>
+          <w:szCs w:val="23"/>
+        </w:rPr>
+        <w:t>ử</w:t>
+      </w:r>
+      <w:r>
+        <w:rPr>
+          <w:rFonts w:ascii="Georgia" w:hAnsi="Georgia" w:cs="Georgia"/>
+          <w:color w:val="4E443C"/>
+          <w:sz w:val="23"/>
+          <w:szCs w:val="23"/>
+        </w:rPr>
+        <w:t xml:space="preserve"> d</w:t>
+      </w:r>
+      <w:r>
+        <w:rPr>
+          <w:color w:val="4E443C"/>
+          <w:sz w:val="23"/>
+          <w:szCs w:val="23"/>
+        </w:rPr>
+        <w:t>ụ</w:t>
+      </w:r>
+      <w:r>
+        <w:rPr>
+          <w:rFonts w:ascii="Georgia" w:hAnsi="Georgia" w:cs="Georgia"/>
+          <w:color w:val="4E443C"/>
+          <w:sz w:val="23"/>
+          <w:szCs w:val="23"/>
+        </w:rPr>
+        <w:t>ng gì t</w:t>
+      </w:r>
+      <w:r>
+        <w:rPr>
+          <w:color w:val="4E443C"/>
+          <w:sz w:val="23"/>
+          <w:szCs w:val="23"/>
+        </w:rPr>
+        <w:t>ừ</w:t>
+      </w:r>
+      <w:r>
+        <w:rPr>
+          <w:rFonts w:ascii="Georgia" w:hAnsi="Georgia" w:cs="Georgia"/>
+          <w:color w:val="4E443C"/>
+          <w:sz w:val="23"/>
+          <w:szCs w:val="23"/>
+        </w:rPr>
+        <w:t xml:space="preserve"> phía n</w:t>
+      </w:r>
+      <w:r>
+        <w:rPr>
+          <w:color w:val="4E443C"/>
+          <w:sz w:val="23"/>
+          <w:szCs w:val="23"/>
+        </w:rPr>
+        <w:t>ộ</w:t>
+      </w:r>
+      <w:r>
+        <w:rPr>
+          <w:rFonts w:ascii="Georgia" w:hAnsi="Georgia" w:cs="Georgia"/>
+          <w:color w:val="4E443C"/>
+          <w:sz w:val="23"/>
+          <w:szCs w:val="23"/>
+        </w:rPr>
+        <w:t>i b</w:t>
+      </w:r>
+      <w:r>
+        <w:rPr>
+          <w:color w:val="4E443C"/>
+          <w:sz w:val="23"/>
+          <w:szCs w:val="23"/>
+        </w:rPr>
+        <w:t>ộ</w:t>
+      </w:r>
+      <w:r>
+        <w:rPr>
+          <w:rFonts w:ascii="Georgia" w:hAnsi="Georgia" w:cs="Georgia"/>
+          <w:color w:val="4E443C"/>
+          <w:sz w:val="23"/>
+          <w:szCs w:val="23"/>
+        </w:rPr>
+        <w:t xml:space="preserve"> đ</w:t>
+      </w:r>
+      <w:r>
+        <w:rPr>
+          <w:color w:val="4E443C"/>
+          <w:sz w:val="23"/>
+          <w:szCs w:val="23"/>
+        </w:rPr>
+        <w:t>ể</w:t>
+      </w:r>
+      <w:r>
+        <w:rPr>
+          <w:rFonts w:ascii="Georgia" w:hAnsi="Georgia" w:cs="Georgia"/>
+          <w:color w:val="4E443C"/>
+          <w:sz w:val="23"/>
+          <w:szCs w:val="23"/>
+        </w:rPr>
+        <w:t xml:space="preserve"> t</w:t>
+      </w:r>
+      <w:r>
+        <w:rPr>
+          <w:color w:val="4E443C"/>
+          <w:sz w:val="23"/>
+          <w:szCs w:val="23"/>
+        </w:rPr>
+        <w:t>ạ</w:t>
+      </w:r>
+      <w:r>
+        <w:rPr>
+          <w:rFonts w:ascii="Georgia" w:hAnsi="Georgia" w:cs="Georgia"/>
+          <w:color w:val="4E443C"/>
+          <w:sz w:val="23"/>
+          <w:szCs w:val="23"/>
+        </w:rPr>
+        <w:t>o nhánh</w:t>
+      </w:r>
+      <w:r>
+        <w:rPr>
+          <w:rFonts w:ascii="Georgia" w:hAnsi="Georgia"/>
+          <w:color w:val="4E443C"/>
+          <w:sz w:val="23"/>
+          <w:szCs w:val="23"/>
+        </w:rPr>
+        <w:t> </w:t>
+      </w:r>
+      <w:r>
+        <w:rPr>
+          <w:rStyle w:val="HTMLCode"/>
+          <w:rFonts w:ascii="Courier" w:hAnsi="Courier"/>
+          <w:color w:val="F14E32"/>
+          <w:sz w:val="23"/>
+          <w:szCs w:val="23"/>
+          <w:bdr w:val="single" w:sz="6" w:space="1" w:color="EFEEE6" w:frame="1"/>
+          <w:shd w:val="clear" w:color="auto" w:fill="FFFFFF"/>
+        </w:rPr>
+        <w:t>[remotebranch]</w:t>
+      </w:r>
+      <w:r>
+        <w:rPr>
+          <w:rFonts w:ascii="Georgia" w:hAnsi="Georgia"/>
+          <w:color w:val="4E443C"/>
+          <w:sz w:val="23"/>
+          <w:szCs w:val="23"/>
+        </w:rPr>
+        <w:t>."</w:t>
+      </w:r>
+    </w:p>
+    <w:p>
+      <w:pPr>
+        <w:spacing w:before="100" w:beforeAutospacing="1" w:after="100" w:afterAutospacing="1" w:line="240" w:lineRule="auto"/>
+        <w:outlineLvl w:val="1"/>
+        <w:rPr>
+          <w:rFonts w:ascii="Times New Roman" w:eastAsia="Times New Roman" w:hAnsi="Times New Roman" w:cs="Times New Roman"/>
+          <w:bCs/>
+          <w:color w:val="000000" w:themeColor="text1"/>
+          <w:sz w:val="24"/>
+          <w:szCs w:val="24"/>
         </w:rPr>
       </w:pPr>
     </w:p>
@@ -858,6 +3624,7 @@
   <w:style w:type="paragraph" w:default="1" w:styleId="Normal">
     <w:name w:val="Normal"/>
     <w:qFormat/>
+    <w:rsid w:val="001D1B63"/>
   </w:style>
   <w:style w:type="paragraph" w:styleId="Heading2">
     <w:name w:val="heading 2"/>
@@ -876,6 +3643,29 @@
       <w:bCs/>
       <w:sz w:val="36"/>
       <w:szCs w:val="36"/>
+    </w:rPr>
+  </w:style>
+  <w:style w:type="paragraph" w:styleId="Heading3">
+    <w:name w:val="heading 3"/>
+    <w:basedOn w:val="Normal"/>
+    <w:next w:val="Normal"/>
+    <w:link w:val="Heading3Char"/>
+    <w:uiPriority w:val="9"/>
+    <w:semiHidden/>
+    <w:unhideWhenUsed/>
+    <w:qFormat/>
+    <w:rsid w:val="00AE5046"/>
+    <w:pPr>
+      <w:keepNext/>
+      <w:keepLines/>
+      <w:spacing w:before="200" w:after="0"/>
+      <w:outlineLvl w:val="2"/>
+    </w:pPr>
+    <w:rPr>
+      <w:rFonts w:asciiTheme="majorHAnsi" w:eastAsiaTheme="majorEastAsia" w:hAnsiTheme="majorHAnsi" w:cstheme="majorBidi"/>
+      <w:b/>
+      <w:bCs/>
+      <w:color w:val="4F81BD" w:themeColor="accent1"/>
     </w:rPr>
   </w:style>
   <w:style w:type="character" w:default="1" w:styleId="DefaultParagraphFont">
@@ -956,6 +3746,93 @@
     <w:name w:val="hljs-string"/>
     <w:basedOn w:val="DefaultParagraphFont"/>
     <w:rsid w:val="006A1076"/>
+  </w:style>
+  <w:style w:type="character" w:styleId="HTMLCode">
+    <w:name w:val="HTML Code"/>
+    <w:basedOn w:val="DefaultParagraphFont"/>
+    <w:uiPriority w:val="99"/>
+    <w:semiHidden/>
+    <w:unhideWhenUsed/>
+    <w:rsid w:val="00AE5046"/>
+    <w:rPr>
+      <w:rFonts w:ascii="Courier New" w:eastAsia="Times New Roman" w:hAnsi="Courier New" w:cs="Courier New"/>
+      <w:sz w:val="20"/>
+      <w:szCs w:val="20"/>
+    </w:rPr>
+  </w:style>
+  <w:style w:type="paragraph" w:styleId="HTMLPreformatted">
+    <w:name w:val="HTML Preformatted"/>
+    <w:basedOn w:val="Normal"/>
+    <w:link w:val="HTMLPreformattedChar"/>
+    <w:uiPriority w:val="99"/>
+    <w:semiHidden/>
+    <w:unhideWhenUsed/>
+    <w:rsid w:val="00AE5046"/>
+    <w:pPr>
+      <w:tabs>
+        <w:tab w:val="left" w:pos="916"/>
+        <w:tab w:val="left" w:pos="1832"/>
+        <w:tab w:val="left" w:pos="2748"/>
+        <w:tab w:val="left" w:pos="3664"/>
+        <w:tab w:val="left" w:pos="4580"/>
+        <w:tab w:val="left" w:pos="5496"/>
+        <w:tab w:val="left" w:pos="6412"/>
+        <w:tab w:val="left" w:pos="7328"/>
+        <w:tab w:val="left" w:pos="8244"/>
+        <w:tab w:val="left" w:pos="9160"/>
+        <w:tab w:val="left" w:pos="10076"/>
+        <w:tab w:val="left" w:pos="10992"/>
+        <w:tab w:val="left" w:pos="11908"/>
+        <w:tab w:val="left" w:pos="12824"/>
+        <w:tab w:val="left" w:pos="13740"/>
+        <w:tab w:val="left" w:pos="14656"/>
+      </w:tabs>
+      <w:spacing w:after="0" w:line="240" w:lineRule="auto"/>
+    </w:pPr>
+    <w:rPr>
+      <w:rFonts w:ascii="Courier New" w:eastAsia="Times New Roman" w:hAnsi="Courier New" w:cs="Courier New"/>
+      <w:sz w:val="20"/>
+      <w:szCs w:val="20"/>
+    </w:rPr>
+  </w:style>
+  <w:style w:type="character" w:customStyle="1" w:styleId="HTMLPreformattedChar">
+    <w:name w:val="HTML Preformatted Char"/>
+    <w:basedOn w:val="DefaultParagraphFont"/>
+    <w:link w:val="HTMLPreformatted"/>
+    <w:uiPriority w:val="99"/>
+    <w:semiHidden/>
+    <w:rsid w:val="00AE5046"/>
+    <w:rPr>
+      <w:rFonts w:ascii="Courier New" w:eastAsia="Times New Roman" w:hAnsi="Courier New" w:cs="Courier New"/>
+      <w:sz w:val="20"/>
+      <w:szCs w:val="20"/>
+    </w:rPr>
+  </w:style>
+  <w:style w:type="character" w:customStyle="1" w:styleId="Heading3Char">
+    <w:name w:val="Heading 3 Char"/>
+    <w:basedOn w:val="DefaultParagraphFont"/>
+    <w:link w:val="Heading3"/>
+    <w:uiPriority w:val="9"/>
+    <w:semiHidden/>
+    <w:rsid w:val="00AE5046"/>
+    <w:rPr>
+      <w:rFonts w:asciiTheme="majorHAnsi" w:eastAsiaTheme="majorEastAsia" w:hAnsiTheme="majorHAnsi" w:cstheme="majorBidi"/>
+      <w:b/>
+      <w:bCs/>
+      <w:color w:val="4F81BD" w:themeColor="accent1"/>
+    </w:rPr>
+  </w:style>
+  <w:style w:type="character" w:styleId="Hyperlink">
+    <w:name w:val="Hyperlink"/>
+    <w:basedOn w:val="DefaultParagraphFont"/>
+    <w:uiPriority w:val="99"/>
+    <w:semiHidden/>
+    <w:unhideWhenUsed/>
+    <w:rsid w:val="00AE5046"/>
+    <w:rPr>
+      <w:color w:val="0000FF"/>
+      <w:u w:val="single"/>
+    </w:rPr>
   </w:style>
 </w:styles>
 </file>

</xml_diff>